<commit_message>
Nộp Báo cáo tuần #1
</commit_message>
<xml_diff>
--- a/Document/Tuần 04 (01102015)/Nộp lên server/Báo cáo tổng hợp.docx
+++ b/Document/Tuần 04 (01102015)/Nộp lên server/Báo cáo tổng hợp.docx
@@ -150,7 +150,7 @@
               <w:color w:val="000000" w:themeColor="text1"/>
             </w:rPr>
             <w:drawing>
-              <wp:anchor distT="0" distB="0" distL="114300" distR="114300" simplePos="0" relativeHeight="251658752" behindDoc="0" locked="0" layoutInCell="0" hidden="0" allowOverlap="0" wp14:anchorId="176F150F" wp14:editId="1B87ABC1">
+              <wp:anchor distT="0" distB="0" distL="114300" distR="114300" simplePos="0" relativeHeight="251672576" behindDoc="0" locked="0" layoutInCell="0" hidden="0" allowOverlap="0" wp14:anchorId="20D4D09E" wp14:editId="1F5404E2">
                 <wp:simplePos x="0" y="0"/>
                 <wp:positionH relativeFrom="margin">
                   <wp:posOffset>2057400</wp:posOffset>
@@ -358,6 +358,29 @@
             <w:spacing w:after="0" w:line="240" w:lineRule="auto"/>
             <w:jc w:val="center"/>
             <w:rPr>
+              <w:rFonts w:ascii="Times New Roman" w:eastAsia="Times New Roman" w:hAnsi="Times New Roman" w:cs="Times New Roman"/>
+              <w:b/>
+              <w:color w:val="548DD4" w:themeColor="text2" w:themeTint="99"/>
+              <w:sz w:val="70"/>
+              <w:szCs w:val="70"/>
+            </w:rPr>
+          </w:pPr>
+          <w:r>
+            <w:rPr>
+              <w:rFonts w:ascii="Times New Roman" w:eastAsia="Times New Roman" w:hAnsi="Times New Roman" w:cs="Times New Roman"/>
+              <w:b/>
+              <w:color w:val="548DD4" w:themeColor="text2" w:themeTint="99"/>
+              <w:sz w:val="70"/>
+              <w:szCs w:val="70"/>
+            </w:rPr>
+            <w:t xml:space="preserve">HỆ THỐNG </w:t>
+          </w:r>
+        </w:p>
+        <w:p>
+          <w:pPr>
+            <w:spacing w:after="0" w:line="240" w:lineRule="auto"/>
+            <w:jc w:val="center"/>
+            <w:rPr>
               <w:rFonts w:ascii="Times New Roman" w:hAnsi="Times New Roman" w:cs="Times New Roman"/>
               <w:color w:val="548DD4" w:themeColor="text2" w:themeTint="99"/>
             </w:rPr>
@@ -367,24 +390,16 @@
               <w:rFonts w:ascii="Times New Roman" w:eastAsia="Times New Roman" w:hAnsi="Times New Roman" w:cs="Times New Roman"/>
               <w:b/>
               <w:color w:val="548DD4" w:themeColor="text2" w:themeTint="99"/>
-              <w:sz w:val="80"/>
-              <w:szCs w:val="80"/>
+              <w:sz w:val="70"/>
+              <w:szCs w:val="70"/>
             </w:rPr>
-            <w:t>Hệ thống bán hàng trực tuyến</w:t>
+            <w:t>BÁN HÀNG TRỰC TUYẾN</w:t>
           </w:r>
         </w:p>
         <w:p>
           <w:pPr>
             <w:spacing w:after="0" w:line="240" w:lineRule="auto"/>
             <w:jc w:val="center"/>
-            <w:rPr>
-              <w:rFonts w:ascii="Times New Roman" w:hAnsi="Times New Roman" w:cs="Times New Roman"/>
-              <w:color w:val="000000" w:themeColor="text1"/>
-            </w:rPr>
-          </w:pPr>
-          <w:bookmarkStart w:id="0" w:name="h.gjdgxs" w:colFirst="0" w:colLast="0"/>
-          <w:bookmarkEnd w:id="0"/>
-          <w:r>
             <w:rPr>
               <w:rFonts w:ascii="Times New Roman" w:eastAsia="Times New Roman" w:hAnsi="Times New Roman" w:cs="Times New Roman"/>
               <w:b/>
@@ -393,16 +408,124 @@
               <w:szCs w:val="32"/>
               <w:u w:val="single"/>
             </w:rPr>
-            <w:t>Giáo viên Lý thuyết:</w:t>
-          </w:r>
+          </w:pPr>
+          <w:bookmarkStart w:id="0" w:name="h.gjdgxs" w:colFirst="0" w:colLast="0"/>
+          <w:bookmarkEnd w:id="0"/>
         </w:p>
         <w:p>
           <w:pPr>
             <w:spacing w:after="0" w:line="240" w:lineRule="auto"/>
             <w:jc w:val="center"/>
             <w:rPr>
+              <w:rFonts w:ascii="Times New Roman" w:eastAsia="Times New Roman" w:hAnsi="Times New Roman" w:cs="Times New Roman"/>
+              <w:b/>
+              <w:color w:val="000000" w:themeColor="text1"/>
+              <w:sz w:val="32"/>
+              <w:szCs w:val="32"/>
+              <w:u w:val="single"/>
+            </w:rPr>
+          </w:pPr>
+        </w:p>
+        <w:p>
+          <w:pPr>
+            <w:spacing w:after="0" w:line="240" w:lineRule="auto"/>
+            <w:jc w:val="center"/>
+            <w:rPr>
+              <w:rFonts w:ascii="Times New Roman" w:eastAsia="Times New Roman" w:hAnsi="Times New Roman" w:cs="Times New Roman"/>
+              <w:b/>
+              <w:color w:val="000000" w:themeColor="text1"/>
+              <w:sz w:val="32"/>
+              <w:szCs w:val="32"/>
+              <w:u w:val="single"/>
+            </w:rPr>
+          </w:pPr>
+        </w:p>
+        <w:p>
+          <w:pPr>
+            <w:spacing w:after="0" w:line="240" w:lineRule="auto"/>
+            <w:jc w:val="center"/>
+            <w:rPr>
+              <w:rFonts w:ascii="Times New Roman" w:eastAsia="Times New Roman" w:hAnsi="Times New Roman" w:cs="Times New Roman"/>
+              <w:b/>
+              <w:color w:val="000000" w:themeColor="text1"/>
+              <w:sz w:val="32"/>
+              <w:szCs w:val="32"/>
+              <w:u w:val="single"/>
+            </w:rPr>
+          </w:pPr>
+        </w:p>
+        <w:p>
+          <w:pPr>
+            <w:spacing w:after="0" w:line="240" w:lineRule="auto"/>
+            <w:jc w:val="center"/>
+            <w:rPr>
+              <w:rFonts w:ascii="Times New Roman" w:eastAsia="Times New Roman" w:hAnsi="Times New Roman" w:cs="Times New Roman"/>
+              <w:b/>
+              <w:color w:val="000000" w:themeColor="text1"/>
+              <w:sz w:val="32"/>
+              <w:szCs w:val="32"/>
+              <w:u w:val="single"/>
+            </w:rPr>
+          </w:pPr>
+        </w:p>
+        <w:p>
+          <w:pPr>
+            <w:spacing w:after="0" w:line="240" w:lineRule="auto"/>
+            <w:jc w:val="center"/>
+            <w:rPr>
+              <w:rFonts w:ascii="Times New Roman" w:eastAsia="Times New Roman" w:hAnsi="Times New Roman" w:cs="Times New Roman"/>
+              <w:b/>
+              <w:color w:val="000000" w:themeColor="text1"/>
+              <w:sz w:val="32"/>
+              <w:szCs w:val="32"/>
+              <w:u w:val="single"/>
+            </w:rPr>
+          </w:pPr>
+        </w:p>
+        <w:p>
+          <w:pPr>
+            <w:tabs>
+              <w:tab w:val="left" w:pos="5040"/>
+            </w:tabs>
+            <w:spacing w:after="0" w:line="240" w:lineRule="auto"/>
+            <w:rPr>
               <w:rFonts w:ascii="Times New Roman" w:hAnsi="Times New Roman" w:cs="Times New Roman"/>
               <w:color w:val="000000" w:themeColor="text1"/>
+            </w:rPr>
+          </w:pPr>
+          <w:r>
+            <w:rPr>
+              <w:rFonts w:ascii="Times New Roman" w:eastAsia="Times New Roman" w:hAnsi="Times New Roman" w:cs="Times New Roman"/>
+              <w:b/>
+              <w:color w:val="000000" w:themeColor="text1"/>
+              <w:sz w:val="32"/>
+              <w:szCs w:val="32"/>
+            </w:rPr>
+            <w:tab/>
+          </w:r>
+          <w:r>
+            <w:rPr>
+              <w:rFonts w:ascii="Times New Roman" w:eastAsia="Times New Roman" w:hAnsi="Times New Roman" w:cs="Times New Roman"/>
+              <w:b/>
+              <w:color w:val="000000" w:themeColor="text1"/>
+              <w:sz w:val="32"/>
+              <w:szCs w:val="32"/>
+            </w:rPr>
+            <w:t>Giáo viên Lý thuyết:</w:t>
+          </w:r>
+        </w:p>
+        <w:p>
+          <w:pPr>
+            <w:tabs>
+              <w:tab w:val="left" w:pos="5040"/>
+            </w:tabs>
+            <w:spacing w:after="0" w:line="240" w:lineRule="auto"/>
+            <w:jc w:val="center"/>
+            <w:rPr>
+              <w:rFonts w:ascii="Times New Roman" w:hAnsi="Times New Roman" w:cs="Times New Roman"/>
+              <w:color w:val="000000" w:themeColor="text1"/>
+              <w:sz w:val="36"/>
+              <w:szCs w:val="36"/>
             </w:rPr>
           </w:pPr>
           <w:r>
@@ -412,7 +535,25 @@
               <w:sz w:val="44"/>
               <w:szCs w:val="44"/>
             </w:rPr>
-            <w:t>Ts. Nguyễn Trần Minh Thư.</w:t>
+            <w:tab/>
+          </w:r>
+          <w:r>
+            <w:rPr>
+              <w:rFonts w:ascii="Times New Roman" w:eastAsia="Times New Roman" w:hAnsi="Times New Roman" w:cs="Times New Roman"/>
+              <w:color w:val="000000" w:themeColor="text1"/>
+              <w:sz w:val="36"/>
+              <w:szCs w:val="36"/>
+            </w:rPr>
+            <w:t>T</w:t>
+          </w:r>
+          <w:r>
+            <w:rPr>
+              <w:rFonts w:ascii="Times New Roman" w:eastAsia="Times New Roman" w:hAnsi="Times New Roman" w:cs="Times New Roman"/>
+              <w:color w:val="000000" w:themeColor="text1"/>
+              <w:sz w:val="36"/>
+              <w:szCs w:val="36"/>
+            </w:rPr>
+            <w:t>S. Nguyễn Trần Minh Thư</w:t>
           </w:r>
         </w:p>
         <w:p>
@@ -437,18 +578,10 @@
         </w:p>
         <w:p>
           <w:pPr>
+            <w:tabs>
+              <w:tab w:val="left" w:pos="5040"/>
+            </w:tabs>
             <w:spacing w:after="0" w:line="240" w:lineRule="auto"/>
-            <w:jc w:val="center"/>
-            <w:rPr>
-              <w:rFonts w:ascii="Times New Roman" w:hAnsi="Times New Roman" w:cs="Times New Roman"/>
-              <w:color w:val="000000" w:themeColor="text1"/>
-            </w:rPr>
-          </w:pPr>
-        </w:p>
-        <w:p>
-          <w:pPr>
-            <w:spacing w:after="0" w:line="240" w:lineRule="auto"/>
-            <w:jc w:val="center"/>
             <w:rPr>
               <w:rFonts w:ascii="Times New Roman" w:hAnsi="Times New Roman" w:cs="Times New Roman"/>
               <w:color w:val="000000" w:themeColor="text1"/>
@@ -456,14 +589,10 @@
           </w:pPr>
           <w:r>
             <w:rPr>
-              <w:rFonts w:ascii="Times New Roman" w:eastAsia="Times New Roman" w:hAnsi="Times New Roman" w:cs="Times New Roman"/>
-              <w:b/>
+              <w:rFonts w:ascii="Times New Roman" w:hAnsi="Times New Roman" w:cs="Times New Roman"/>
               <w:color w:val="000000" w:themeColor="text1"/>
-              <w:sz w:val="32"/>
-              <w:szCs w:val="32"/>
-              <w:u w:val="single"/>
             </w:rPr>
-            <w:t>Nhóm: 4</w:t>
+            <w:tab/>
           </w:r>
           <w:r>
             <w:rPr>
@@ -472,7 +601,46 @@
               <w:color w:val="000000" w:themeColor="text1"/>
               <w:sz w:val="32"/>
               <w:szCs w:val="32"/>
-              <w:u w:val="single"/>
+            </w:rPr>
+            <w:t>Nhóm</w:t>
+          </w:r>
+          <w:r>
+            <w:rPr>
+              <w:rFonts w:ascii="Times New Roman" w:eastAsia="Times New Roman" w:hAnsi="Times New Roman" w:cs="Times New Roman"/>
+              <w:b/>
+              <w:color w:val="000000" w:themeColor="text1"/>
+              <w:sz w:val="32"/>
+              <w:szCs w:val="32"/>
+            </w:rPr>
+            <w:t xml:space="preserve"> thực hiện</w:t>
+          </w:r>
+          <w:r>
+            <w:rPr>
+              <w:rFonts w:ascii="Times New Roman" w:eastAsia="Times New Roman" w:hAnsi="Times New Roman" w:cs="Times New Roman"/>
+              <w:b/>
+              <w:color w:val="000000" w:themeColor="text1"/>
+              <w:sz w:val="32"/>
+              <w:szCs w:val="32"/>
+            </w:rPr>
+            <w:t>:</w:t>
+          </w:r>
+          <w:r>
+            <w:rPr>
+              <w:rFonts w:ascii="Times New Roman" w:eastAsia="Times New Roman" w:hAnsi="Times New Roman" w:cs="Times New Roman"/>
+              <w:b/>
+              <w:color w:val="000000" w:themeColor="text1"/>
+              <w:sz w:val="32"/>
+              <w:szCs w:val="32"/>
+            </w:rPr>
+            <w:t xml:space="preserve"> Nhóm 4</w:t>
+          </w:r>
+          <w:r>
+            <w:rPr>
+              <w:rFonts w:ascii="Times New Roman" w:eastAsia="Times New Roman" w:hAnsi="Times New Roman" w:cs="Times New Roman"/>
+              <w:b/>
+              <w:color w:val="000000" w:themeColor="text1"/>
+              <w:sz w:val="32"/>
+              <w:szCs w:val="32"/>
             </w:rPr>
             <w:t xml:space="preserve"> </w:t>
           </w:r>
@@ -566,26 +734,6 @@
             </w:rPr>
           </w:pPr>
         </w:p>
-        <w:p>
-          <w:pPr>
-            <w:rPr>
-              <w:rFonts w:ascii="Times New Roman" w:hAnsi="Times New Roman" w:cs="Times New Roman"/>
-              <w:color w:val="000000" w:themeColor="text1"/>
-              <w:sz w:val="24"/>
-              <w:szCs w:val="24"/>
-            </w:rPr>
-          </w:pPr>
-        </w:p>
-        <w:p>
-          <w:pPr>
-            <w:rPr>
-              <w:rFonts w:ascii="Times New Roman" w:hAnsi="Times New Roman" w:cs="Times New Roman"/>
-              <w:color w:val="000000" w:themeColor="text1"/>
-              <w:sz w:val="24"/>
-              <w:szCs w:val="24"/>
-            </w:rPr>
-          </w:pPr>
-        </w:p>
       </w:sdtContent>
     </w:sdt>
     <w:p>
@@ -607,7 +755,6 @@
           <w:sz w:val="28"/>
           <w:szCs w:val="28"/>
         </w:rPr>
-        <w:lastRenderedPageBreak/>
         <w:t>THÔNG TIN NHÓM SINH VIÊN THỰC HIỆN</w:t>
       </w:r>
     </w:p>
@@ -619,16 +766,16 @@
         <w:tblLook w:val="04A0" w:firstRow="1" w:lastRow="0" w:firstColumn="1" w:lastColumn="0" w:noHBand="0" w:noVBand="1"/>
       </w:tblPr>
       <w:tblGrid>
-        <w:gridCol w:w="1530"/>
-        <w:gridCol w:w="1960"/>
-        <w:gridCol w:w="3440"/>
+        <w:gridCol w:w="1080"/>
+        <w:gridCol w:w="2880"/>
+        <w:gridCol w:w="3414"/>
+        <w:gridCol w:w="1536"/>
         <w:gridCol w:w="1620"/>
-        <w:gridCol w:w="1980"/>
       </w:tblGrid>
       <w:tr>
         <w:tc>
           <w:tcPr>
-            <w:tcW w:w="3490" w:type="dxa"/>
+            <w:tcW w:w="3960" w:type="dxa"/>
             <w:gridSpan w:val="2"/>
             <w:vAlign w:val="center"/>
           </w:tcPr>
@@ -663,7 +810,7 @@
         </w:tc>
         <w:tc>
           <w:tcPr>
-            <w:tcW w:w="7040" w:type="dxa"/>
+            <w:tcW w:w="6570" w:type="dxa"/>
             <w:gridSpan w:val="3"/>
             <w:vAlign w:val="center"/>
           </w:tcPr>
@@ -689,6 +836,9 @@
         </w:tc>
       </w:tr>
       <w:tr>
+        <w:trPr>
+          <w:trHeight w:val="4283"/>
+        </w:trPr>
         <w:tc>
           <w:tcPr>
             <w:tcW w:w="10530" w:type="dxa"/>
@@ -789,21 +939,24 @@
       <w:tr>
         <w:tc>
           <w:tcPr>
-            <w:tcW w:w="1530" w:type="dxa"/>
+            <w:tcW w:w="1080" w:type="dxa"/>
             <w:vAlign w:val="center"/>
           </w:tcPr>
           <w:p>
             <w:pPr>
-              <w:rPr>
-                <w:rFonts w:ascii="Times New Roman" w:hAnsi="Times New Roman" w:cs="Times New Roman"/>
-                <w:color w:val="000000" w:themeColor="text1"/>
-                <w:sz w:val="24"/>
-                <w:szCs w:val="24"/>
-              </w:rPr>
-            </w:pPr>
-            <w:r>
-              <w:rPr>
-                <w:rFonts w:ascii="Times New Roman" w:hAnsi="Times New Roman" w:cs="Times New Roman"/>
+              <w:jc w:val="center"/>
+              <w:rPr>
+                <w:rFonts w:ascii="Times New Roman" w:hAnsi="Times New Roman" w:cs="Times New Roman"/>
+                <w:b/>
+                <w:color w:val="000000" w:themeColor="text1"/>
+                <w:sz w:val="24"/>
+                <w:szCs w:val="24"/>
+              </w:rPr>
+            </w:pPr>
+            <w:r>
+              <w:rPr>
+                <w:rFonts w:ascii="Times New Roman" w:hAnsi="Times New Roman" w:cs="Times New Roman"/>
+                <w:b/>
                 <w:color w:val="000000" w:themeColor="text1"/>
                 <w:sz w:val="24"/>
                 <w:szCs w:val="24"/>
@@ -814,21 +967,24 @@
         </w:tc>
         <w:tc>
           <w:tcPr>
-            <w:tcW w:w="1960" w:type="dxa"/>
+            <w:tcW w:w="2880" w:type="dxa"/>
             <w:vAlign w:val="center"/>
           </w:tcPr>
           <w:p>
             <w:pPr>
-              <w:rPr>
-                <w:rFonts w:ascii="Times New Roman" w:hAnsi="Times New Roman" w:cs="Times New Roman"/>
-                <w:color w:val="000000" w:themeColor="text1"/>
-                <w:sz w:val="24"/>
-                <w:szCs w:val="24"/>
-              </w:rPr>
-            </w:pPr>
-            <w:r>
-              <w:rPr>
-                <w:rFonts w:ascii="Times New Roman" w:hAnsi="Times New Roman" w:cs="Times New Roman"/>
+              <w:jc w:val="center"/>
+              <w:rPr>
+                <w:rFonts w:ascii="Times New Roman" w:hAnsi="Times New Roman" w:cs="Times New Roman"/>
+                <w:b/>
+                <w:color w:val="000000" w:themeColor="text1"/>
+                <w:sz w:val="24"/>
+                <w:szCs w:val="24"/>
+              </w:rPr>
+            </w:pPr>
+            <w:r>
+              <w:rPr>
+                <w:rFonts w:ascii="Times New Roman" w:hAnsi="Times New Roman" w:cs="Times New Roman"/>
+                <w:b/>
                 <w:color w:val="000000" w:themeColor="text1"/>
                 <w:sz w:val="24"/>
                 <w:szCs w:val="24"/>
@@ -839,26 +995,57 @@
         </w:tc>
         <w:tc>
           <w:tcPr>
-            <w:tcW w:w="3440" w:type="dxa"/>
+            <w:tcW w:w="3414" w:type="dxa"/>
             <w:vAlign w:val="center"/>
           </w:tcPr>
           <w:p>
             <w:pPr>
-              <w:rPr>
-                <w:rFonts w:ascii="Times New Roman" w:hAnsi="Times New Roman" w:cs="Times New Roman"/>
-                <w:color w:val="000000" w:themeColor="text1"/>
-                <w:sz w:val="24"/>
-                <w:szCs w:val="24"/>
-              </w:rPr>
-            </w:pPr>
-            <w:r>
-              <w:rPr>
-                <w:rFonts w:ascii="Times New Roman" w:hAnsi="Times New Roman" w:cs="Times New Roman"/>
+              <w:jc w:val="center"/>
+              <w:rPr>
+                <w:rFonts w:ascii="Times New Roman" w:hAnsi="Times New Roman" w:cs="Times New Roman"/>
+                <w:b/>
+                <w:color w:val="000000" w:themeColor="text1"/>
+                <w:sz w:val="24"/>
+                <w:szCs w:val="24"/>
+              </w:rPr>
+            </w:pPr>
+            <w:r>
+              <w:rPr>
+                <w:rFonts w:ascii="Times New Roman" w:hAnsi="Times New Roman" w:cs="Times New Roman"/>
+                <w:b/>
                 <w:color w:val="000000" w:themeColor="text1"/>
                 <w:sz w:val="24"/>
                 <w:szCs w:val="24"/>
               </w:rPr>
               <w:t>Email</w:t>
+            </w:r>
+          </w:p>
+        </w:tc>
+        <w:tc>
+          <w:tcPr>
+            <w:tcW w:w="1536" w:type="dxa"/>
+            <w:vAlign w:val="center"/>
+          </w:tcPr>
+          <w:p>
+            <w:pPr>
+              <w:jc w:val="center"/>
+              <w:rPr>
+                <w:rFonts w:ascii="Times New Roman" w:hAnsi="Times New Roman" w:cs="Times New Roman"/>
+                <w:b/>
+                <w:color w:val="000000" w:themeColor="text1"/>
+                <w:sz w:val="24"/>
+                <w:szCs w:val="24"/>
+              </w:rPr>
+            </w:pPr>
+            <w:r>
+              <w:rPr>
+                <w:rFonts w:ascii="Times New Roman" w:hAnsi="Times New Roman" w:cs="Times New Roman"/>
+                <w:b/>
+                <w:color w:val="000000" w:themeColor="text1"/>
+                <w:sz w:val="24"/>
+                <w:szCs w:val="24"/>
+              </w:rPr>
+              <w:t>Điện thoại</w:t>
             </w:r>
           </w:p>
         </w:tc>
@@ -869,41 +1056,19 @@
           </w:tcPr>
           <w:p>
             <w:pPr>
-              <w:rPr>
-                <w:rFonts w:ascii="Times New Roman" w:hAnsi="Times New Roman" w:cs="Times New Roman"/>
-                <w:color w:val="000000" w:themeColor="text1"/>
-                <w:sz w:val="24"/>
-                <w:szCs w:val="24"/>
-              </w:rPr>
-            </w:pPr>
-            <w:r>
-              <w:rPr>
-                <w:rFonts w:ascii="Times New Roman" w:hAnsi="Times New Roman" w:cs="Times New Roman"/>
-                <w:color w:val="000000" w:themeColor="text1"/>
-                <w:sz w:val="24"/>
-                <w:szCs w:val="24"/>
-              </w:rPr>
-              <w:t>Điện thoại</w:t>
-            </w:r>
-          </w:p>
-        </w:tc>
-        <w:tc>
-          <w:tcPr>
-            <w:tcW w:w="1980" w:type="dxa"/>
-            <w:vAlign w:val="center"/>
-          </w:tcPr>
-          <w:p>
-            <w:pPr>
-              <w:rPr>
-                <w:rFonts w:ascii="Times New Roman" w:hAnsi="Times New Roman" w:cs="Times New Roman"/>
-                <w:color w:val="000000" w:themeColor="text1"/>
-                <w:sz w:val="24"/>
-                <w:szCs w:val="24"/>
-              </w:rPr>
-            </w:pPr>
-            <w:r>
-              <w:rPr>
-                <w:rFonts w:ascii="Times New Roman" w:hAnsi="Times New Roman" w:cs="Times New Roman"/>
+              <w:jc w:val="center"/>
+              <w:rPr>
+                <w:rFonts w:ascii="Times New Roman" w:hAnsi="Times New Roman" w:cs="Times New Roman"/>
+                <w:b/>
+                <w:color w:val="000000" w:themeColor="text1"/>
+                <w:sz w:val="24"/>
+                <w:szCs w:val="24"/>
+              </w:rPr>
+            </w:pPr>
+            <w:r>
+              <w:rPr>
+                <w:rFonts w:ascii="Times New Roman" w:hAnsi="Times New Roman" w:cs="Times New Roman"/>
+                <w:b/>
                 <w:color w:val="000000" w:themeColor="text1"/>
                 <w:sz w:val="24"/>
                 <w:szCs w:val="24"/>
@@ -916,7 +1081,7 @@
       <w:tr>
         <w:tc>
           <w:tcPr>
-            <w:tcW w:w="1530" w:type="dxa"/>
+            <w:tcW w:w="1080" w:type="dxa"/>
             <w:vAlign w:val="center"/>
           </w:tcPr>
           <w:p>
@@ -944,7 +1109,7 @@
         </w:tc>
         <w:tc>
           <w:tcPr>
-            <w:tcW w:w="1960" w:type="dxa"/>
+            <w:tcW w:w="2880" w:type="dxa"/>
             <w:vAlign w:val="center"/>
           </w:tcPr>
           <w:p>
@@ -969,7 +1134,7 @@
         </w:tc>
         <w:tc>
           <w:tcPr>
-            <w:tcW w:w="3440" w:type="dxa"/>
+            <w:tcW w:w="3414" w:type="dxa"/>
             <w:vAlign w:val="center"/>
           </w:tcPr>
           <w:p>
@@ -997,7 +1162,7 @@
         </w:tc>
         <w:tc>
           <w:tcPr>
-            <w:tcW w:w="1620" w:type="dxa"/>
+            <w:tcW w:w="1536" w:type="dxa"/>
             <w:vAlign w:val="center"/>
           </w:tcPr>
           <w:p>
@@ -1022,7 +1187,7 @@
         </w:tc>
         <w:tc>
           <w:tcPr>
-            <w:tcW w:w="1980" w:type="dxa"/>
+            <w:tcW w:w="1620" w:type="dxa"/>
             <w:vAlign w:val="center"/>
           </w:tcPr>
           <w:p>
@@ -1049,7 +1214,7 @@
       <w:tr>
         <w:tc>
           <w:tcPr>
-            <w:tcW w:w="1530" w:type="dxa"/>
+            <w:tcW w:w="1080" w:type="dxa"/>
             <w:vAlign w:val="center"/>
           </w:tcPr>
           <w:p>
@@ -1074,7 +1239,7 @@
         </w:tc>
         <w:tc>
           <w:tcPr>
-            <w:tcW w:w="1960" w:type="dxa"/>
+            <w:tcW w:w="2880" w:type="dxa"/>
             <w:vAlign w:val="center"/>
           </w:tcPr>
           <w:p>
@@ -1099,7 +1264,7 @@
         </w:tc>
         <w:tc>
           <w:tcPr>
-            <w:tcW w:w="3440" w:type="dxa"/>
+            <w:tcW w:w="3414" w:type="dxa"/>
             <w:vAlign w:val="center"/>
           </w:tcPr>
           <w:p>
@@ -1127,7 +1292,7 @@
         </w:tc>
         <w:tc>
           <w:tcPr>
-            <w:tcW w:w="1620" w:type="dxa"/>
+            <w:tcW w:w="1536" w:type="dxa"/>
             <w:vAlign w:val="center"/>
           </w:tcPr>
           <w:p>
@@ -1152,7 +1317,7 @@
         </w:tc>
         <w:tc>
           <w:tcPr>
-            <w:tcW w:w="1980" w:type="dxa"/>
+            <w:tcW w:w="1620" w:type="dxa"/>
             <w:vAlign w:val="center"/>
           </w:tcPr>
           <w:p>
@@ -1179,7 +1344,7 @@
       <w:tr>
         <w:tc>
           <w:tcPr>
-            <w:tcW w:w="1530" w:type="dxa"/>
+            <w:tcW w:w="1080" w:type="dxa"/>
             <w:vAlign w:val="center"/>
           </w:tcPr>
           <w:p>
@@ -1204,7 +1369,7 @@
         </w:tc>
         <w:tc>
           <w:tcPr>
-            <w:tcW w:w="1960" w:type="dxa"/>
+            <w:tcW w:w="2880" w:type="dxa"/>
             <w:vAlign w:val="center"/>
           </w:tcPr>
           <w:p>
@@ -1229,7 +1394,7 @@
         </w:tc>
         <w:tc>
           <w:tcPr>
-            <w:tcW w:w="3440" w:type="dxa"/>
+            <w:tcW w:w="3414" w:type="dxa"/>
             <w:vAlign w:val="center"/>
           </w:tcPr>
           <w:p>
@@ -1257,7 +1422,7 @@
         </w:tc>
         <w:tc>
           <w:tcPr>
-            <w:tcW w:w="1620" w:type="dxa"/>
+            <w:tcW w:w="1536" w:type="dxa"/>
             <w:vAlign w:val="center"/>
           </w:tcPr>
           <w:p>
@@ -1282,7 +1447,7 @@
         </w:tc>
         <w:tc>
           <w:tcPr>
-            <w:tcW w:w="1980" w:type="dxa"/>
+            <w:tcW w:w="1620" w:type="dxa"/>
             <w:vAlign w:val="center"/>
           </w:tcPr>
           <w:p>
@@ -1309,7 +1474,7 @@
       <w:tr>
         <w:tc>
           <w:tcPr>
-            <w:tcW w:w="1530" w:type="dxa"/>
+            <w:tcW w:w="1080" w:type="dxa"/>
             <w:vAlign w:val="center"/>
           </w:tcPr>
           <w:p>
@@ -1334,7 +1499,7 @@
         </w:tc>
         <w:tc>
           <w:tcPr>
-            <w:tcW w:w="1960" w:type="dxa"/>
+            <w:tcW w:w="2880" w:type="dxa"/>
             <w:vAlign w:val="center"/>
           </w:tcPr>
           <w:p>
@@ -1359,7 +1524,7 @@
         </w:tc>
         <w:tc>
           <w:tcPr>
-            <w:tcW w:w="3440" w:type="dxa"/>
+            <w:tcW w:w="3414" w:type="dxa"/>
             <w:vAlign w:val="center"/>
           </w:tcPr>
           <w:p>
@@ -1387,7 +1552,7 @@
         </w:tc>
         <w:tc>
           <w:tcPr>
-            <w:tcW w:w="1620" w:type="dxa"/>
+            <w:tcW w:w="1536" w:type="dxa"/>
             <w:vAlign w:val="center"/>
           </w:tcPr>
           <w:p>
@@ -1412,7 +1577,7 @@
         </w:tc>
         <w:tc>
           <w:tcPr>
-            <w:tcW w:w="1980" w:type="dxa"/>
+            <w:tcW w:w="1620" w:type="dxa"/>
             <w:vAlign w:val="center"/>
           </w:tcPr>
           <w:p>
@@ -1439,7 +1604,7 @@
       <w:tr>
         <w:tc>
           <w:tcPr>
-            <w:tcW w:w="1530" w:type="dxa"/>
+            <w:tcW w:w="1080" w:type="dxa"/>
             <w:vAlign w:val="center"/>
           </w:tcPr>
           <w:p>
@@ -1464,7 +1629,7 @@
         </w:tc>
         <w:tc>
           <w:tcPr>
-            <w:tcW w:w="1960" w:type="dxa"/>
+            <w:tcW w:w="2880" w:type="dxa"/>
             <w:vAlign w:val="center"/>
           </w:tcPr>
           <w:p>
@@ -1489,7 +1654,7 @@
         </w:tc>
         <w:tc>
           <w:tcPr>
-            <w:tcW w:w="3440" w:type="dxa"/>
+            <w:tcW w:w="3414" w:type="dxa"/>
             <w:vAlign w:val="center"/>
           </w:tcPr>
           <w:p>
@@ -1517,6 +1682,31 @@
         </w:tc>
         <w:tc>
           <w:tcPr>
+            <w:tcW w:w="1536" w:type="dxa"/>
+            <w:vAlign w:val="center"/>
+          </w:tcPr>
+          <w:p>
+            <w:pPr>
+              <w:rPr>
+                <w:rFonts w:ascii="Times New Roman" w:hAnsi="Times New Roman" w:cs="Times New Roman"/>
+                <w:color w:val="000000" w:themeColor="text1"/>
+                <w:sz w:val="24"/>
+                <w:szCs w:val="24"/>
+              </w:rPr>
+            </w:pPr>
+            <w:r>
+              <w:rPr>
+                <w:rFonts w:ascii="Times New Roman" w:hAnsi="Times New Roman" w:cs="Times New Roman"/>
+                <w:color w:val="000000" w:themeColor="text1"/>
+                <w:sz w:val="24"/>
+                <w:szCs w:val="24"/>
+              </w:rPr>
+              <w:t>01663277533</w:t>
+            </w:r>
+          </w:p>
+        </w:tc>
+        <w:tc>
+          <w:tcPr>
             <w:tcW w:w="1620" w:type="dxa"/>
             <w:vAlign w:val="center"/>
           </w:tcPr>
@@ -1536,31 +1726,6 @@
                 <w:sz w:val="24"/>
                 <w:szCs w:val="24"/>
               </w:rPr>
-              <w:t>01663277533</w:t>
-            </w:r>
-          </w:p>
-        </w:tc>
-        <w:tc>
-          <w:tcPr>
-            <w:tcW w:w="1980" w:type="dxa"/>
-            <w:vAlign w:val="center"/>
-          </w:tcPr>
-          <w:p>
-            <w:pPr>
-              <w:rPr>
-                <w:rFonts w:ascii="Times New Roman" w:hAnsi="Times New Roman" w:cs="Times New Roman"/>
-                <w:color w:val="000000" w:themeColor="text1"/>
-                <w:sz w:val="24"/>
-                <w:szCs w:val="24"/>
-              </w:rPr>
-            </w:pPr>
-            <w:r>
-              <w:rPr>
-                <w:rFonts w:ascii="Times New Roman" w:hAnsi="Times New Roman" w:cs="Times New Roman"/>
-                <w:color w:val="000000" w:themeColor="text1"/>
-                <w:sz w:val="24"/>
-                <w:szCs w:val="24"/>
-              </w:rPr>
               <w:t>Thành viên</w:t>
             </w:r>
           </w:p>
@@ -1681,6 +1846,16 @@
     </w:p>
     <w:p>
       <w:pPr>
+        <w:rPr>
+          <w:rFonts w:ascii="Times New Roman" w:hAnsi="Times New Roman" w:cs="Times New Roman"/>
+          <w:color w:val="000000" w:themeColor="text1"/>
+          <w:sz w:val="24"/>
+          <w:szCs w:val="24"/>
+        </w:rPr>
+      </w:pPr>
+    </w:p>
+    <w:p>
+      <w:pPr>
         <w:jc w:val="center"/>
         <w:rPr>
           <w:rFonts w:ascii="Times New Roman" w:hAnsi="Times New Roman" w:cs="Times New Roman"/>
@@ -1704,7 +1879,7 @@
     </w:p>
     <w:tbl>
       <w:tblPr>
-        <w:tblStyle w:val="TableGrid"/>
+        <w:tblStyle w:val="GridTable4-Accent5"/>
         <w:tblW w:w="0" w:type="auto"/>
         <w:tblLook w:val="04A0" w:firstRow="1" w:lastRow="0" w:firstColumn="1" w:lastColumn="0" w:noHBand="0" w:noVBand="1"/>
       </w:tblPr>
@@ -1715,10 +1890,13 @@
         <w:gridCol w:w="2178"/>
       </w:tblGrid>
       <w:tr>
+        <w:trPr>
+          <w:cnfStyle w:val="100000000000" w:firstRow="1" w:lastRow="0" w:firstColumn="0" w:lastColumn="0" w:oddVBand="0" w:evenVBand="0" w:oddHBand="0" w:evenHBand="0" w:firstRowFirstColumn="0" w:firstRowLastColumn="0" w:lastRowFirstColumn="0" w:lastRowLastColumn="0"/>
+        </w:trPr>
         <w:tc>
           <w:tcPr>
+            <w:cnfStyle w:val="001000000000" w:firstRow="0" w:lastRow="0" w:firstColumn="1" w:lastColumn="0" w:oddVBand="0" w:evenVBand="0" w:oddHBand="0" w:evenHBand="0" w:firstRowFirstColumn="0" w:firstRowLastColumn="0" w:lastRowFirstColumn="0" w:lastRowLastColumn="0"/>
             <w:tcW w:w="2394" w:type="dxa"/>
-            <w:vAlign w:val="center"/>
           </w:tcPr>
           <w:p>
             <w:pPr>
@@ -1743,10 +1921,10 @@
         <w:tc>
           <w:tcPr>
             <w:tcW w:w="3384" w:type="dxa"/>
-            <w:vAlign w:val="center"/>
           </w:tcPr>
           <w:p>
             <w:pPr>
+              <w:cnfStyle w:val="100000000000" w:firstRow="1" w:lastRow="0" w:firstColumn="0" w:lastColumn="0" w:oddVBand="0" w:evenVBand="0" w:oddHBand="0" w:evenHBand="0" w:firstRowFirstColumn="0" w:firstRowLastColumn="0" w:lastRowFirstColumn="0" w:lastRowLastColumn="0"/>
               <w:rPr>
                 <w:rFonts w:ascii="Times New Roman" w:hAnsi="Times New Roman" w:cs="Times New Roman"/>
                 <w:color w:val="000000" w:themeColor="text1"/>
@@ -1768,10 +1946,10 @@
         <w:tc>
           <w:tcPr>
             <w:tcW w:w="1620" w:type="dxa"/>
-            <w:vAlign w:val="center"/>
           </w:tcPr>
           <w:p>
             <w:pPr>
+              <w:cnfStyle w:val="100000000000" w:firstRow="1" w:lastRow="0" w:firstColumn="0" w:lastColumn="0" w:oddVBand="0" w:evenVBand="0" w:oddHBand="0" w:evenHBand="0" w:firstRowFirstColumn="0" w:firstRowLastColumn="0" w:lastRowFirstColumn="0" w:lastRowLastColumn="0"/>
               <w:rPr>
                 <w:rFonts w:ascii="Times New Roman" w:hAnsi="Times New Roman" w:cs="Times New Roman"/>
                 <w:color w:val="000000" w:themeColor="text1"/>
@@ -1793,10 +1971,10 @@
         <w:tc>
           <w:tcPr>
             <w:tcW w:w="2178" w:type="dxa"/>
-            <w:vAlign w:val="center"/>
           </w:tcPr>
           <w:p>
             <w:pPr>
+              <w:cnfStyle w:val="100000000000" w:firstRow="1" w:lastRow="0" w:firstColumn="0" w:lastColumn="0" w:oddVBand="0" w:evenVBand="0" w:oddHBand="0" w:evenHBand="0" w:firstRowFirstColumn="0" w:firstRowLastColumn="0" w:lastRowFirstColumn="0" w:lastRowLastColumn="0"/>
               <w:rPr>
                 <w:rFonts w:ascii="Times New Roman" w:hAnsi="Times New Roman" w:cs="Times New Roman"/>
                 <w:color w:val="000000" w:themeColor="text1"/>
@@ -1812,6 +1990,122 @@
                 <w:szCs w:val="24"/>
               </w:rPr>
               <w:t>Đánh giá của nhóm</w:t>
+            </w:r>
+          </w:p>
+        </w:tc>
+      </w:tr>
+      <w:tr>
+        <w:trPr>
+          <w:cnfStyle w:val="000000100000" w:firstRow="0" w:lastRow="0" w:firstColumn="0" w:lastColumn="0" w:oddVBand="0" w:evenVBand="0" w:oddHBand="1" w:evenHBand="0" w:firstRowFirstColumn="0" w:firstRowLastColumn="0" w:lastRowFirstColumn="0" w:lastRowLastColumn="0"/>
+        </w:trPr>
+        <w:tc>
+          <w:tcPr>
+            <w:cnfStyle w:val="001000000000" w:firstRow="0" w:lastRow="0" w:firstColumn="1" w:lastColumn="0" w:oddVBand="0" w:evenVBand="0" w:oddHBand="0" w:evenHBand="0" w:firstRowFirstColumn="0" w:firstRowLastColumn="0" w:lastRowFirstColumn="0" w:lastRowLastColumn="0"/>
+            <w:tcW w:w="2394" w:type="dxa"/>
+          </w:tcPr>
+          <w:p>
+            <w:pPr>
+              <w:rPr>
+                <w:rFonts w:ascii="Times New Roman" w:hAnsi="Times New Roman" w:cs="Times New Roman"/>
+                <w:color w:val="000000" w:themeColor="text1"/>
+                <w:sz w:val="24"/>
+                <w:szCs w:val="24"/>
+              </w:rPr>
+            </w:pPr>
+            <w:r>
+              <w:rPr>
+                <w:rFonts w:ascii="Times New Roman" w:hAnsi="Times New Roman" w:cs="Times New Roman"/>
+                <w:color w:val="000000" w:themeColor="text1"/>
+                <w:sz w:val="24"/>
+                <w:szCs w:val="24"/>
+              </w:rPr>
+              <w:t>Phân công công việ</w:t>
+            </w:r>
+            <w:r>
+              <w:rPr>
+                <w:rFonts w:ascii="Times New Roman" w:hAnsi="Times New Roman" w:cs="Times New Roman"/>
+                <w:color w:val="000000" w:themeColor="text1"/>
+                <w:sz w:val="24"/>
+                <w:szCs w:val="24"/>
+              </w:rPr>
+              <w:t>c và nhắc nhở tiến độ công việc.</w:t>
+            </w:r>
+          </w:p>
+        </w:tc>
+        <w:tc>
+          <w:tcPr>
+            <w:tcW w:w="3384" w:type="dxa"/>
+          </w:tcPr>
+          <w:p>
+            <w:pPr>
+              <w:cnfStyle w:val="000000100000" w:firstRow="0" w:lastRow="0" w:firstColumn="0" w:lastColumn="0" w:oddVBand="0" w:evenVBand="0" w:oddHBand="1" w:evenHBand="0" w:firstRowFirstColumn="0" w:firstRowLastColumn="0" w:lastRowFirstColumn="0" w:lastRowLastColumn="0"/>
+              <w:rPr>
+                <w:rFonts w:ascii="Times New Roman" w:hAnsi="Times New Roman" w:cs="Times New Roman"/>
+                <w:color w:val="000000" w:themeColor="text1"/>
+                <w:sz w:val="24"/>
+                <w:szCs w:val="24"/>
+              </w:rPr>
+            </w:pPr>
+            <w:r>
+              <w:rPr>
+                <w:rFonts w:ascii="Times New Roman" w:hAnsi="Times New Roman" w:cs="Times New Roman"/>
+                <w:color w:val="000000" w:themeColor="text1"/>
+                <w:sz w:val="24"/>
+                <w:szCs w:val="24"/>
+              </w:rPr>
+              <w:t>1212209 - Nguyễn Đức Hoàng Long</w:t>
+            </w:r>
+          </w:p>
+        </w:tc>
+        <w:tc>
+          <w:tcPr>
+            <w:tcW w:w="1620" w:type="dxa"/>
+          </w:tcPr>
+          <w:p>
+            <w:pPr>
+              <w:jc w:val="center"/>
+              <w:cnfStyle w:val="000000100000" w:firstRow="0" w:lastRow="0" w:firstColumn="0" w:lastColumn="0" w:oddVBand="0" w:evenVBand="0" w:oddHBand="1" w:evenHBand="0" w:firstRowFirstColumn="0" w:firstRowLastColumn="0" w:lastRowFirstColumn="0" w:lastRowLastColumn="0"/>
+              <w:rPr>
+                <w:rFonts w:ascii="Times New Roman" w:hAnsi="Times New Roman" w:cs="Times New Roman"/>
+                <w:color w:val="000000" w:themeColor="text1"/>
+                <w:sz w:val="24"/>
+                <w:szCs w:val="24"/>
+              </w:rPr>
+            </w:pPr>
+            <w:r>
+              <w:rPr>
+                <w:rFonts w:ascii="Times New Roman" w:hAnsi="Times New Roman" w:cs="Times New Roman"/>
+                <w:color w:val="000000" w:themeColor="text1"/>
+                <w:sz w:val="24"/>
+                <w:szCs w:val="24"/>
+              </w:rPr>
+              <w:t>90%</w:t>
+            </w:r>
+          </w:p>
+        </w:tc>
+        <w:tc>
+          <w:tcPr>
+            <w:tcW w:w="2178" w:type="dxa"/>
+          </w:tcPr>
+          <w:p>
+            <w:pPr>
+              <w:jc w:val="center"/>
+              <w:cnfStyle w:val="000000100000" w:firstRow="0" w:lastRow="0" w:firstColumn="0" w:lastColumn="0" w:oddVBand="0" w:evenVBand="0" w:oddHBand="1" w:evenHBand="0" w:firstRowFirstColumn="0" w:firstRowLastColumn="0" w:lastRowFirstColumn="0" w:lastRowLastColumn="0"/>
+              <w:rPr>
+                <w:rFonts w:ascii="Times New Roman" w:hAnsi="Times New Roman" w:cs="Times New Roman"/>
+                <w:color w:val="000000" w:themeColor="text1"/>
+                <w:sz w:val="24"/>
+                <w:szCs w:val="24"/>
+              </w:rPr>
+            </w:pPr>
+            <w:r>
+              <w:rPr>
+                <w:rFonts w:ascii="Times New Roman" w:hAnsi="Times New Roman" w:cs="Times New Roman"/>
+                <w:color w:val="000000" w:themeColor="text1"/>
+                <w:sz w:val="24"/>
+                <w:szCs w:val="24"/>
+              </w:rPr>
+              <w:t>9/10</w:t>
             </w:r>
           </w:p>
         </w:tc>
@@ -1819,8 +2113,8 @@
       <w:tr>
         <w:tc>
           <w:tcPr>
+            <w:cnfStyle w:val="001000000000" w:firstRow="0" w:lastRow="0" w:firstColumn="1" w:lastColumn="0" w:oddVBand="0" w:evenVBand="0" w:oddHBand="0" w:evenHBand="0" w:firstRowFirstColumn="0" w:firstRowLastColumn="0" w:lastRowFirstColumn="0" w:lastRowLastColumn="0"/>
             <w:tcW w:w="2394" w:type="dxa"/>
-            <w:vAlign w:val="center"/>
           </w:tcPr>
           <w:p>
             <w:pPr>
@@ -1838,26 +2132,17 @@
                 <w:sz w:val="24"/>
                 <w:szCs w:val="24"/>
               </w:rPr>
-              <w:t>Phân công công việ</w:t>
-            </w:r>
-            <w:r>
-              <w:rPr>
-                <w:rFonts w:ascii="Times New Roman" w:hAnsi="Times New Roman" w:cs="Times New Roman"/>
-                <w:color w:val="000000" w:themeColor="text1"/>
-                <w:sz w:val="24"/>
-                <w:szCs w:val="24"/>
-              </w:rPr>
-              <w:t>c và nhắc nhở tiến độ công việc.</w:t>
+              <w:t>Báo cáo về khảo sát hệ thống hiện tại(vai trò người dùng, chức năng, đánh giá vấn đề tồn đọng và giải pháp)</w:t>
             </w:r>
           </w:p>
         </w:tc>
         <w:tc>
           <w:tcPr>
             <w:tcW w:w="3384" w:type="dxa"/>
-            <w:vAlign w:val="center"/>
           </w:tcPr>
           <w:p>
             <w:pPr>
+              <w:cnfStyle w:val="000000000000" w:firstRow="0" w:lastRow="0" w:firstColumn="0" w:lastColumn="0" w:oddVBand="0" w:evenVBand="0" w:oddHBand="0" w:evenHBand="0" w:firstRowFirstColumn="0" w:firstRowLastColumn="0" w:lastRowFirstColumn="0" w:lastRowLastColumn="0"/>
               <w:rPr>
                 <w:rFonts w:ascii="Times New Roman" w:hAnsi="Times New Roman" w:cs="Times New Roman"/>
                 <w:color w:val="000000" w:themeColor="text1"/>
@@ -1879,10 +2164,11 @@
         <w:tc>
           <w:tcPr>
             <w:tcW w:w="1620" w:type="dxa"/>
-            <w:vAlign w:val="center"/>
           </w:tcPr>
           <w:p>
             <w:pPr>
+              <w:jc w:val="center"/>
+              <w:cnfStyle w:val="000000000000" w:firstRow="0" w:lastRow="0" w:firstColumn="0" w:lastColumn="0" w:oddVBand="0" w:evenVBand="0" w:oddHBand="0" w:evenHBand="0" w:firstRowFirstColumn="0" w:firstRowLastColumn="0" w:lastRowFirstColumn="0" w:lastRowLastColumn="0"/>
               <w:rPr>
                 <w:rFonts w:ascii="Times New Roman" w:hAnsi="Times New Roman" w:cs="Times New Roman"/>
                 <w:color w:val="000000" w:themeColor="text1"/>
@@ -1904,10 +2190,167 @@
         <w:tc>
           <w:tcPr>
             <w:tcW w:w="2178" w:type="dxa"/>
-            <w:vAlign w:val="center"/>
           </w:tcPr>
           <w:p>
             <w:pPr>
+              <w:jc w:val="center"/>
+              <w:cnfStyle w:val="000000000000" w:firstRow="0" w:lastRow="0" w:firstColumn="0" w:lastColumn="0" w:oddVBand="0" w:evenVBand="0" w:oddHBand="0" w:evenHBand="0" w:firstRowFirstColumn="0" w:firstRowLastColumn="0" w:lastRowFirstColumn="0" w:lastRowLastColumn="0"/>
+              <w:rPr>
+                <w:rFonts w:ascii="Times New Roman" w:hAnsi="Times New Roman" w:cs="Times New Roman"/>
+                <w:color w:val="000000" w:themeColor="text1"/>
+                <w:sz w:val="24"/>
+                <w:szCs w:val="24"/>
+              </w:rPr>
+            </w:pPr>
+            <w:r>
+              <w:rPr>
+                <w:rFonts w:ascii="Times New Roman" w:hAnsi="Times New Roman" w:cs="Times New Roman"/>
+                <w:color w:val="000000" w:themeColor="text1"/>
+                <w:sz w:val="24"/>
+                <w:szCs w:val="24"/>
+              </w:rPr>
+              <w:t>9/10</w:t>
+            </w:r>
+          </w:p>
+        </w:tc>
+      </w:tr>
+      <w:tr>
+        <w:trPr>
+          <w:cnfStyle w:val="000000100000" w:firstRow="0" w:lastRow="0" w:firstColumn="0" w:lastColumn="0" w:oddVBand="0" w:evenVBand="0" w:oddHBand="1" w:evenHBand="0" w:firstRowFirstColumn="0" w:firstRowLastColumn="0" w:lastRowFirstColumn="0" w:lastRowLastColumn="0"/>
+        </w:trPr>
+        <w:tc>
+          <w:tcPr>
+            <w:cnfStyle w:val="001000000000" w:firstRow="0" w:lastRow="0" w:firstColumn="1" w:lastColumn="0" w:oddVBand="0" w:evenVBand="0" w:oddHBand="0" w:evenHBand="0" w:firstRowFirstColumn="0" w:firstRowLastColumn="0" w:lastRowFirstColumn="0" w:lastRowLastColumn="0"/>
+            <w:tcW w:w="2394" w:type="dxa"/>
+          </w:tcPr>
+          <w:p>
+            <w:pPr>
+              <w:rPr>
+                <w:rFonts w:ascii="Times New Roman" w:hAnsi="Times New Roman" w:cs="Times New Roman"/>
+                <w:color w:val="000000" w:themeColor="text1"/>
+                <w:sz w:val="24"/>
+                <w:szCs w:val="24"/>
+              </w:rPr>
+            </w:pPr>
+            <w:r>
+              <w:rPr>
+                <w:rFonts w:ascii="Times New Roman" w:hAnsi="Times New Roman" w:cs="Times New Roman"/>
+                <w:color w:val="000000" w:themeColor="text1"/>
+                <w:sz w:val="24"/>
+                <w:szCs w:val="24"/>
+              </w:rPr>
+              <w:t>Viết bảng mô tả hệ thống bán hàng trực tuyến dưới góc nhìn nhà phân tích.</w:t>
+            </w:r>
+          </w:p>
+        </w:tc>
+        <w:tc>
+          <w:tcPr>
+            <w:tcW w:w="3384" w:type="dxa"/>
+          </w:tcPr>
+          <w:p>
+            <w:pPr>
+              <w:tabs>
+                <w:tab w:val="left" w:pos="1263"/>
+              </w:tabs>
+              <w:cnfStyle w:val="000000100000" w:firstRow="0" w:lastRow="0" w:firstColumn="0" w:lastColumn="0" w:oddVBand="0" w:evenVBand="0" w:oddHBand="1" w:evenHBand="0" w:firstRowFirstColumn="0" w:firstRowLastColumn="0" w:lastRowFirstColumn="0" w:lastRowLastColumn="0"/>
+              <w:rPr>
+                <w:rFonts w:ascii="Times New Roman" w:hAnsi="Times New Roman" w:cs="Times New Roman"/>
+                <w:color w:val="000000" w:themeColor="text1"/>
+                <w:sz w:val="24"/>
+                <w:szCs w:val="24"/>
+              </w:rPr>
+            </w:pPr>
+            <w:r>
+              <w:rPr>
+                <w:rFonts w:ascii="Times New Roman" w:hAnsi="Times New Roman" w:cs="Times New Roman"/>
+                <w:color w:val="000000" w:themeColor="text1"/>
+                <w:sz w:val="24"/>
+                <w:szCs w:val="24"/>
+              </w:rPr>
+              <w:t>1212327 - Trương Thanh Sỉ</w:t>
+            </w:r>
+          </w:p>
+          <w:p>
+            <w:pPr>
+              <w:tabs>
+                <w:tab w:val="left" w:pos="1263"/>
+              </w:tabs>
+              <w:cnfStyle w:val="000000100000" w:firstRow="0" w:lastRow="0" w:firstColumn="0" w:lastColumn="0" w:oddVBand="0" w:evenVBand="0" w:oddHBand="1" w:evenHBand="0" w:firstRowFirstColumn="0" w:firstRowLastColumn="0" w:lastRowFirstColumn="0" w:lastRowLastColumn="0"/>
+              <w:rPr>
+                <w:rFonts w:ascii="Times New Roman" w:hAnsi="Times New Roman" w:cs="Times New Roman"/>
+                <w:color w:val="000000" w:themeColor="text1"/>
+                <w:sz w:val="24"/>
+                <w:szCs w:val="24"/>
+              </w:rPr>
+            </w:pPr>
+            <w:r>
+              <w:rPr>
+                <w:rFonts w:ascii="Times New Roman" w:hAnsi="Times New Roman" w:cs="Times New Roman"/>
+                <w:color w:val="000000" w:themeColor="text1"/>
+                <w:sz w:val="24"/>
+                <w:szCs w:val="24"/>
+              </w:rPr>
+              <w:t>1212205 – Nguyễn Phượng Lĩnh</w:t>
+            </w:r>
+          </w:p>
+          <w:p>
+            <w:pPr>
+              <w:tabs>
+                <w:tab w:val="left" w:pos="1263"/>
+              </w:tabs>
+              <w:cnfStyle w:val="000000100000" w:firstRow="0" w:lastRow="0" w:firstColumn="0" w:lastColumn="0" w:oddVBand="0" w:evenVBand="0" w:oddHBand="1" w:evenHBand="0" w:firstRowFirstColumn="0" w:firstRowLastColumn="0" w:lastRowFirstColumn="0" w:lastRowLastColumn="0"/>
+              <w:rPr>
+                <w:rFonts w:ascii="Times New Roman" w:hAnsi="Times New Roman" w:cs="Times New Roman"/>
+                <w:color w:val="000000" w:themeColor="text1"/>
+                <w:sz w:val="24"/>
+                <w:szCs w:val="24"/>
+              </w:rPr>
+            </w:pPr>
+            <w:r>
+              <w:rPr>
+                <w:rFonts w:ascii="Times New Roman" w:hAnsi="Times New Roman" w:cs="Times New Roman"/>
+                <w:color w:val="000000" w:themeColor="text1"/>
+                <w:sz w:val="24"/>
+                <w:szCs w:val="24"/>
+              </w:rPr>
+              <w:t>1212273 – Lê Nguyễn Nhạc</w:t>
+            </w:r>
+          </w:p>
+        </w:tc>
+        <w:tc>
+          <w:tcPr>
+            <w:tcW w:w="1620" w:type="dxa"/>
+          </w:tcPr>
+          <w:p>
+            <w:pPr>
+              <w:jc w:val="center"/>
+              <w:cnfStyle w:val="000000100000" w:firstRow="0" w:lastRow="0" w:firstColumn="0" w:lastColumn="0" w:oddVBand="0" w:evenVBand="0" w:oddHBand="1" w:evenHBand="0" w:firstRowFirstColumn="0" w:firstRowLastColumn="0" w:lastRowFirstColumn="0" w:lastRowLastColumn="0"/>
+              <w:rPr>
+                <w:rFonts w:ascii="Times New Roman" w:hAnsi="Times New Roman" w:cs="Times New Roman"/>
+                <w:color w:val="000000" w:themeColor="text1"/>
+                <w:sz w:val="24"/>
+                <w:szCs w:val="24"/>
+              </w:rPr>
+            </w:pPr>
+            <w:r>
+              <w:rPr>
+                <w:rFonts w:ascii="Times New Roman" w:hAnsi="Times New Roman" w:cs="Times New Roman"/>
+                <w:color w:val="000000" w:themeColor="text1"/>
+                <w:sz w:val="24"/>
+                <w:szCs w:val="24"/>
+              </w:rPr>
+              <w:t>90%</w:t>
+            </w:r>
+          </w:p>
+        </w:tc>
+        <w:tc>
+          <w:tcPr>
+            <w:tcW w:w="2178" w:type="dxa"/>
+          </w:tcPr>
+          <w:p>
+            <w:pPr>
+              <w:jc w:val="center"/>
+              <w:cnfStyle w:val="000000100000" w:firstRow="0" w:lastRow="0" w:firstColumn="0" w:lastColumn="0" w:oddVBand="0" w:evenVBand="0" w:oddHBand="1" w:evenHBand="0" w:firstRowFirstColumn="0" w:firstRowLastColumn="0" w:lastRowFirstColumn="0" w:lastRowLastColumn="0"/>
               <w:rPr>
                 <w:rFonts w:ascii="Times New Roman" w:hAnsi="Times New Roman" w:cs="Times New Roman"/>
                 <w:color w:val="000000" w:themeColor="text1"/>
@@ -1930,8 +2373,8 @@
       <w:tr>
         <w:tc>
           <w:tcPr>
+            <w:cnfStyle w:val="001000000000" w:firstRow="0" w:lastRow="0" w:firstColumn="1" w:lastColumn="0" w:oddVBand="0" w:evenVBand="0" w:oddHBand="0" w:evenHBand="0" w:firstRowFirstColumn="0" w:firstRowLastColumn="0" w:lastRowFirstColumn="0" w:lastRowLastColumn="0"/>
             <w:tcW w:w="2394" w:type="dxa"/>
-            <w:vAlign w:val="center"/>
           </w:tcPr>
           <w:p>
             <w:pPr>
@@ -1949,42 +2392,132 @@
                 <w:sz w:val="24"/>
                 <w:szCs w:val="24"/>
               </w:rPr>
-              <w:t>Báo cáo về khảo sát hệ thống hiện tại(vai trò người dùng, chức năng, đánh giá vấn đề tồn đọng và giải pháp)</w:t>
+              <w:t>Mô hình hóa nghiệp vụ bằng sơ đồ UC, đặc tả UC và vẽ sơ đồ activity Diagram.</w:t>
             </w:r>
           </w:p>
         </w:tc>
         <w:tc>
           <w:tcPr>
             <w:tcW w:w="3384" w:type="dxa"/>
-            <w:vAlign w:val="center"/>
           </w:tcPr>
           <w:p>
             <w:pPr>
-              <w:rPr>
-                <w:rFonts w:ascii="Times New Roman" w:hAnsi="Times New Roman" w:cs="Times New Roman"/>
-                <w:color w:val="000000" w:themeColor="text1"/>
-                <w:sz w:val="24"/>
-                <w:szCs w:val="24"/>
-              </w:rPr>
-            </w:pPr>
-            <w:r>
-              <w:rPr>
-                <w:rFonts w:ascii="Times New Roman" w:hAnsi="Times New Roman" w:cs="Times New Roman"/>
-                <w:color w:val="000000" w:themeColor="text1"/>
-                <w:sz w:val="24"/>
-                <w:szCs w:val="24"/>
-              </w:rPr>
-              <w:t>1212209 - Nguyễn Đức Hoàng Long</w:t>
+              <w:cnfStyle w:val="000000000000" w:firstRow="0" w:lastRow="0" w:firstColumn="0" w:lastColumn="0" w:oddVBand="0" w:evenVBand="0" w:oddHBand="0" w:evenHBand="0" w:firstRowFirstColumn="0" w:firstRowLastColumn="0" w:lastRowFirstColumn="0" w:lastRowLastColumn="0"/>
+              <w:rPr>
+                <w:rFonts w:ascii="Times New Roman" w:hAnsi="Times New Roman" w:cs="Times New Roman"/>
+                <w:color w:val="000000" w:themeColor="text1"/>
+                <w:sz w:val="24"/>
+                <w:szCs w:val="24"/>
+              </w:rPr>
+            </w:pPr>
+            <w:r>
+              <w:rPr>
+                <w:rFonts w:ascii="Times New Roman" w:hAnsi="Times New Roman" w:cs="Times New Roman"/>
+                <w:color w:val="000000" w:themeColor="text1"/>
+                <w:sz w:val="24"/>
+                <w:szCs w:val="24"/>
+              </w:rPr>
+              <w:t>1212327 – Trương Thanh S</w:t>
+            </w:r>
+            <w:r>
+              <w:rPr>
+                <w:rFonts w:ascii="Times New Roman" w:hAnsi="Times New Roman" w:cs="Times New Roman"/>
+                <w:color w:val="000000" w:themeColor="text1"/>
+                <w:sz w:val="24"/>
+                <w:szCs w:val="24"/>
+              </w:rPr>
+              <w:t>ỉ</w:t>
+            </w:r>
+          </w:p>
+          <w:p>
+            <w:pPr>
+              <w:cnfStyle w:val="000000000000" w:firstRow="0" w:lastRow="0" w:firstColumn="0" w:lastColumn="0" w:oddVBand="0" w:evenVBand="0" w:oddHBand="0" w:evenHBand="0" w:firstRowFirstColumn="0" w:firstRowLastColumn="0" w:lastRowFirstColumn="0" w:lastRowLastColumn="0"/>
+              <w:rPr>
+                <w:rFonts w:ascii="Times New Roman" w:hAnsi="Times New Roman" w:cs="Times New Roman"/>
+                <w:color w:val="000000" w:themeColor="text1"/>
+                <w:sz w:val="24"/>
+                <w:szCs w:val="24"/>
+              </w:rPr>
+            </w:pPr>
+            <w:r>
+              <w:rPr>
+                <w:rFonts w:ascii="Times New Roman" w:hAnsi="Times New Roman" w:cs="Times New Roman"/>
+                <w:color w:val="000000" w:themeColor="text1"/>
+                <w:sz w:val="24"/>
+                <w:szCs w:val="24"/>
+              </w:rPr>
+              <w:t>1212205 – Nguyễn Phượng Lĩnh</w:t>
+            </w:r>
+          </w:p>
+          <w:p>
+            <w:pPr>
+              <w:cnfStyle w:val="000000000000" w:firstRow="0" w:lastRow="0" w:firstColumn="0" w:lastColumn="0" w:oddVBand="0" w:evenVBand="0" w:oddHBand="0" w:evenHBand="0" w:firstRowFirstColumn="0" w:firstRowLastColumn="0" w:lastRowFirstColumn="0" w:lastRowLastColumn="0"/>
+              <w:rPr>
+                <w:rFonts w:ascii="Times New Roman" w:hAnsi="Times New Roman" w:cs="Times New Roman"/>
+                <w:color w:val="000000" w:themeColor="text1"/>
+                <w:sz w:val="24"/>
+                <w:szCs w:val="24"/>
+              </w:rPr>
+            </w:pPr>
+            <w:r>
+              <w:rPr>
+                <w:rFonts w:ascii="Times New Roman" w:hAnsi="Times New Roman" w:cs="Times New Roman"/>
+                <w:color w:val="000000" w:themeColor="text1"/>
+                <w:sz w:val="24"/>
+                <w:szCs w:val="24"/>
+              </w:rPr>
+              <w:t>1212273 – Lê Nguyễn Nhạc</w:t>
+            </w:r>
+          </w:p>
+          <w:p>
+            <w:pPr>
+              <w:cnfStyle w:val="000000000000" w:firstRow="0" w:lastRow="0" w:firstColumn="0" w:lastColumn="0" w:oddVBand="0" w:evenVBand="0" w:oddHBand="0" w:evenHBand="0" w:firstRowFirstColumn="0" w:firstRowLastColumn="0" w:lastRowFirstColumn="0" w:lastRowLastColumn="0"/>
+              <w:rPr>
+                <w:rFonts w:ascii="Times New Roman" w:hAnsi="Times New Roman" w:cs="Times New Roman"/>
+                <w:color w:val="000000" w:themeColor="text1"/>
+                <w:sz w:val="24"/>
+                <w:szCs w:val="24"/>
+              </w:rPr>
+            </w:pPr>
+            <w:r>
+              <w:rPr>
+                <w:rFonts w:ascii="Times New Roman" w:hAnsi="Times New Roman" w:cs="Times New Roman"/>
+                <w:color w:val="000000" w:themeColor="text1"/>
+                <w:sz w:val="24"/>
+                <w:szCs w:val="24"/>
+              </w:rPr>
+              <w:t>1212245 – Hoàng Trung Nam</w:t>
+            </w:r>
+          </w:p>
+          <w:p>
+            <w:pPr>
+              <w:cnfStyle w:val="000000000000" w:firstRow="0" w:lastRow="0" w:firstColumn="0" w:lastColumn="0" w:oddVBand="0" w:evenVBand="0" w:oddHBand="0" w:evenHBand="0" w:firstRowFirstColumn="0" w:firstRowLastColumn="0" w:lastRowFirstColumn="0" w:lastRowLastColumn="0"/>
+              <w:rPr>
+                <w:rFonts w:ascii="Times New Roman" w:hAnsi="Times New Roman" w:cs="Times New Roman"/>
+                <w:color w:val="000000" w:themeColor="text1"/>
+                <w:sz w:val="24"/>
+                <w:szCs w:val="24"/>
+              </w:rPr>
+            </w:pPr>
+            <w:r>
+              <w:rPr>
+                <w:rFonts w:ascii="Times New Roman" w:hAnsi="Times New Roman" w:cs="Times New Roman"/>
+                <w:color w:val="000000" w:themeColor="text1"/>
+                <w:sz w:val="24"/>
+                <w:szCs w:val="24"/>
+              </w:rPr>
+              <w:t>1212209 – Nguyễn Đức Hoàng Long</w:t>
             </w:r>
           </w:p>
         </w:tc>
         <w:tc>
           <w:tcPr>
             <w:tcW w:w="1620" w:type="dxa"/>
-            <w:vAlign w:val="center"/>
           </w:tcPr>
           <w:p>
             <w:pPr>
+              <w:jc w:val="center"/>
+              <w:cnfStyle w:val="000000000000" w:firstRow="0" w:lastRow="0" w:firstColumn="0" w:lastColumn="0" w:oddVBand="0" w:evenVBand="0" w:oddHBand="0" w:evenHBand="0" w:firstRowFirstColumn="0" w:firstRowLastColumn="0" w:lastRowFirstColumn="0" w:lastRowLastColumn="0"/>
               <w:rPr>
                 <w:rFonts w:ascii="Times New Roman" w:hAnsi="Times New Roman" w:cs="Times New Roman"/>
                 <w:color w:val="000000" w:themeColor="text1"/>
@@ -2006,10 +2539,11 @@
         <w:tc>
           <w:tcPr>
             <w:tcW w:w="2178" w:type="dxa"/>
-            <w:vAlign w:val="center"/>
           </w:tcPr>
           <w:p>
             <w:pPr>
+              <w:jc w:val="center"/>
+              <w:cnfStyle w:val="000000000000" w:firstRow="0" w:lastRow="0" w:firstColumn="0" w:lastColumn="0" w:oddVBand="0" w:evenVBand="0" w:oddHBand="0" w:evenHBand="0" w:firstRowFirstColumn="0" w:firstRowLastColumn="0" w:lastRowFirstColumn="0" w:lastRowLastColumn="0"/>
               <w:rPr>
                 <w:rFonts w:ascii="Times New Roman" w:hAnsi="Times New Roman" w:cs="Times New Roman"/>
                 <w:color w:val="000000" w:themeColor="text1"/>
@@ -2030,10 +2564,13 @@
         </w:tc>
       </w:tr>
       <w:tr>
+        <w:trPr>
+          <w:cnfStyle w:val="000000100000" w:firstRow="0" w:lastRow="0" w:firstColumn="0" w:lastColumn="0" w:oddVBand="0" w:evenVBand="0" w:oddHBand="1" w:evenHBand="0" w:firstRowFirstColumn="0" w:firstRowLastColumn="0" w:lastRowFirstColumn="0" w:lastRowLastColumn="0"/>
+        </w:trPr>
         <w:tc>
           <w:tcPr>
+            <w:cnfStyle w:val="001000000000" w:firstRow="0" w:lastRow="0" w:firstColumn="1" w:lastColumn="0" w:oddVBand="0" w:evenVBand="0" w:oddHBand="0" w:evenHBand="0" w:firstRowFirstColumn="0" w:firstRowLastColumn="0" w:lastRowFirstColumn="0" w:lastRowLastColumn="0"/>
             <w:tcW w:w="2394" w:type="dxa"/>
-            <w:vAlign w:val="center"/>
           </w:tcPr>
           <w:p>
             <w:pPr>
@@ -2051,89 +2588,52 @@
                 <w:sz w:val="24"/>
                 <w:szCs w:val="24"/>
               </w:rPr>
-              <w:t>Viết bảng mô tả hệ thống bán hàng trực tuyến dưới góc nhìn nhà phân tích.</w:t>
+              <w:t>Tổng hợ</w:t>
+            </w:r>
+            <w:r>
+              <w:rPr>
+                <w:rFonts w:ascii="Times New Roman" w:hAnsi="Times New Roman" w:cs="Times New Roman"/>
+                <w:color w:val="000000" w:themeColor="text1"/>
+                <w:sz w:val="24"/>
+                <w:szCs w:val="24"/>
+              </w:rPr>
+              <w:t>p báo cáo và làm slide.</w:t>
             </w:r>
           </w:p>
         </w:tc>
         <w:tc>
           <w:tcPr>
             <w:tcW w:w="3384" w:type="dxa"/>
-            <w:vAlign w:val="center"/>
           </w:tcPr>
           <w:p>
             <w:pPr>
-              <w:tabs>
-                <w:tab w:val="left" w:pos="1263"/>
-              </w:tabs>
-              <w:rPr>
-                <w:rFonts w:ascii="Times New Roman" w:hAnsi="Times New Roman" w:cs="Times New Roman"/>
-                <w:color w:val="000000" w:themeColor="text1"/>
-                <w:sz w:val="24"/>
-                <w:szCs w:val="24"/>
-              </w:rPr>
-            </w:pPr>
-            <w:r>
-              <w:rPr>
-                <w:rFonts w:ascii="Times New Roman" w:hAnsi="Times New Roman" w:cs="Times New Roman"/>
-                <w:color w:val="000000" w:themeColor="text1"/>
-                <w:sz w:val="24"/>
-                <w:szCs w:val="24"/>
-              </w:rPr>
-              <w:t>1212327 - Trương Thanh Sỉ</w:t>
-            </w:r>
-          </w:p>
-          <w:p>
-            <w:pPr>
-              <w:tabs>
-                <w:tab w:val="left" w:pos="1263"/>
-              </w:tabs>
-              <w:rPr>
-                <w:rFonts w:ascii="Times New Roman" w:hAnsi="Times New Roman" w:cs="Times New Roman"/>
-                <w:color w:val="000000" w:themeColor="text1"/>
-                <w:sz w:val="24"/>
-                <w:szCs w:val="24"/>
-              </w:rPr>
-            </w:pPr>
-            <w:r>
-              <w:rPr>
-                <w:rFonts w:ascii="Times New Roman" w:hAnsi="Times New Roman" w:cs="Times New Roman"/>
-                <w:color w:val="000000" w:themeColor="text1"/>
-                <w:sz w:val="24"/>
-                <w:szCs w:val="24"/>
-              </w:rPr>
-              <w:t>1212205 – Nguyễn Phượng Lĩnh</w:t>
-            </w:r>
-          </w:p>
-          <w:p>
-            <w:pPr>
-              <w:tabs>
-                <w:tab w:val="left" w:pos="1263"/>
-              </w:tabs>
-              <w:rPr>
-                <w:rFonts w:ascii="Times New Roman" w:hAnsi="Times New Roman" w:cs="Times New Roman"/>
-                <w:color w:val="000000" w:themeColor="text1"/>
-                <w:sz w:val="24"/>
-                <w:szCs w:val="24"/>
-              </w:rPr>
-            </w:pPr>
-            <w:r>
-              <w:rPr>
-                <w:rFonts w:ascii="Times New Roman" w:hAnsi="Times New Roman" w:cs="Times New Roman"/>
-                <w:color w:val="000000" w:themeColor="text1"/>
-                <w:sz w:val="24"/>
-                <w:szCs w:val="24"/>
-              </w:rPr>
-              <w:t>1212273 – Lê Nguyễn Nhạc</w:t>
+              <w:cnfStyle w:val="000000100000" w:firstRow="0" w:lastRow="0" w:firstColumn="0" w:lastColumn="0" w:oddVBand="0" w:evenVBand="0" w:oddHBand="1" w:evenHBand="0" w:firstRowFirstColumn="0" w:firstRowLastColumn="0" w:lastRowFirstColumn="0" w:lastRowLastColumn="0"/>
+              <w:rPr>
+                <w:rFonts w:ascii="Times New Roman" w:hAnsi="Times New Roman" w:cs="Times New Roman"/>
+                <w:color w:val="000000" w:themeColor="text1"/>
+                <w:sz w:val="24"/>
+                <w:szCs w:val="24"/>
+              </w:rPr>
+            </w:pPr>
+            <w:r>
+              <w:rPr>
+                <w:rFonts w:ascii="Times New Roman" w:hAnsi="Times New Roman" w:cs="Times New Roman"/>
+                <w:color w:val="000000" w:themeColor="text1"/>
+                <w:sz w:val="24"/>
+                <w:szCs w:val="24"/>
+              </w:rPr>
+              <w:t>1212209 – Nguyễn Đức Hoàng Long</w:t>
             </w:r>
           </w:p>
         </w:tc>
         <w:tc>
           <w:tcPr>
             <w:tcW w:w="1620" w:type="dxa"/>
-            <w:vAlign w:val="center"/>
           </w:tcPr>
           <w:p>
             <w:pPr>
+              <w:jc w:val="center"/>
+              <w:cnfStyle w:val="000000100000" w:firstRow="0" w:lastRow="0" w:firstColumn="0" w:lastColumn="0" w:oddVBand="0" w:evenVBand="0" w:oddHBand="1" w:evenHBand="0" w:firstRowFirstColumn="0" w:firstRowLastColumn="0" w:lastRowFirstColumn="0" w:lastRowLastColumn="0"/>
               <w:rPr>
                 <w:rFonts w:ascii="Times New Roman" w:hAnsi="Times New Roman" w:cs="Times New Roman"/>
                 <w:color w:val="000000" w:themeColor="text1"/>
@@ -2155,299 +2655,11 @@
         <w:tc>
           <w:tcPr>
             <w:tcW w:w="2178" w:type="dxa"/>
-            <w:vAlign w:val="center"/>
           </w:tcPr>
           <w:p>
             <w:pPr>
-              <w:rPr>
-                <w:rFonts w:ascii="Times New Roman" w:hAnsi="Times New Roman" w:cs="Times New Roman"/>
-                <w:color w:val="000000" w:themeColor="text1"/>
-                <w:sz w:val="24"/>
-                <w:szCs w:val="24"/>
-              </w:rPr>
-            </w:pPr>
-            <w:r>
-              <w:rPr>
-                <w:rFonts w:ascii="Times New Roman" w:hAnsi="Times New Roman" w:cs="Times New Roman"/>
-                <w:color w:val="000000" w:themeColor="text1"/>
-                <w:sz w:val="24"/>
-                <w:szCs w:val="24"/>
-              </w:rPr>
-              <w:t>9/10</w:t>
-            </w:r>
-          </w:p>
-        </w:tc>
-      </w:tr>
-      <w:tr>
-        <w:tc>
-          <w:tcPr>
-            <w:tcW w:w="2394" w:type="dxa"/>
-            <w:vAlign w:val="center"/>
-          </w:tcPr>
-          <w:p>
-            <w:pPr>
-              <w:rPr>
-                <w:rFonts w:ascii="Times New Roman" w:hAnsi="Times New Roman" w:cs="Times New Roman"/>
-                <w:color w:val="000000" w:themeColor="text1"/>
-                <w:sz w:val="24"/>
-                <w:szCs w:val="24"/>
-              </w:rPr>
-            </w:pPr>
-            <w:r>
-              <w:rPr>
-                <w:rFonts w:ascii="Times New Roman" w:hAnsi="Times New Roman" w:cs="Times New Roman"/>
-                <w:color w:val="000000" w:themeColor="text1"/>
-                <w:sz w:val="24"/>
-                <w:szCs w:val="24"/>
-              </w:rPr>
-              <w:t>Mô hình hóa nghiệp vụ bằng sơ đồ UC, đặc tả UC và vẽ sơ đồ activity Diagram.</w:t>
-            </w:r>
-          </w:p>
-        </w:tc>
-        <w:tc>
-          <w:tcPr>
-            <w:tcW w:w="3384" w:type="dxa"/>
-            <w:vAlign w:val="center"/>
-          </w:tcPr>
-          <w:p>
-            <w:pPr>
-              <w:rPr>
-                <w:rFonts w:ascii="Times New Roman" w:hAnsi="Times New Roman" w:cs="Times New Roman"/>
-                <w:color w:val="000000" w:themeColor="text1"/>
-                <w:sz w:val="24"/>
-                <w:szCs w:val="24"/>
-              </w:rPr>
-            </w:pPr>
-            <w:r>
-              <w:rPr>
-                <w:rFonts w:ascii="Times New Roman" w:hAnsi="Times New Roman" w:cs="Times New Roman"/>
-                <w:color w:val="000000" w:themeColor="text1"/>
-                <w:sz w:val="24"/>
-                <w:szCs w:val="24"/>
-              </w:rPr>
-              <w:t>1212327 – Trương Thanh sỉ</w:t>
-            </w:r>
-          </w:p>
-          <w:p>
-            <w:pPr>
-              <w:rPr>
-                <w:rFonts w:ascii="Times New Roman" w:hAnsi="Times New Roman" w:cs="Times New Roman"/>
-                <w:color w:val="000000" w:themeColor="text1"/>
-                <w:sz w:val="24"/>
-                <w:szCs w:val="24"/>
-              </w:rPr>
-            </w:pPr>
-            <w:r>
-              <w:rPr>
-                <w:rFonts w:ascii="Times New Roman" w:hAnsi="Times New Roman" w:cs="Times New Roman"/>
-                <w:color w:val="000000" w:themeColor="text1"/>
-                <w:sz w:val="24"/>
-                <w:szCs w:val="24"/>
-              </w:rPr>
-              <w:t>1212205 – Nguyễn Phượng Lĩnh</w:t>
-            </w:r>
-          </w:p>
-          <w:p>
-            <w:pPr>
-              <w:rPr>
-                <w:rFonts w:ascii="Times New Roman" w:hAnsi="Times New Roman" w:cs="Times New Roman"/>
-                <w:color w:val="000000" w:themeColor="text1"/>
-                <w:sz w:val="24"/>
-                <w:szCs w:val="24"/>
-              </w:rPr>
-            </w:pPr>
-            <w:r>
-              <w:rPr>
-                <w:rFonts w:ascii="Times New Roman" w:hAnsi="Times New Roman" w:cs="Times New Roman"/>
-                <w:color w:val="000000" w:themeColor="text1"/>
-                <w:sz w:val="24"/>
-                <w:szCs w:val="24"/>
-              </w:rPr>
-              <w:t>1212273 – Lê Nguyễn Nhạc</w:t>
-            </w:r>
-          </w:p>
-          <w:p>
-            <w:pPr>
-              <w:rPr>
-                <w:rFonts w:ascii="Times New Roman" w:hAnsi="Times New Roman" w:cs="Times New Roman"/>
-                <w:color w:val="000000" w:themeColor="text1"/>
-                <w:sz w:val="24"/>
-                <w:szCs w:val="24"/>
-              </w:rPr>
-            </w:pPr>
-            <w:r>
-              <w:rPr>
-                <w:rFonts w:ascii="Times New Roman" w:hAnsi="Times New Roman" w:cs="Times New Roman"/>
-                <w:color w:val="000000" w:themeColor="text1"/>
-                <w:sz w:val="24"/>
-                <w:szCs w:val="24"/>
-              </w:rPr>
-              <w:t>1212245 – Hoàng Trung Nam</w:t>
-            </w:r>
-          </w:p>
-          <w:p>
-            <w:pPr>
-              <w:rPr>
-                <w:rFonts w:ascii="Times New Roman" w:hAnsi="Times New Roman" w:cs="Times New Roman"/>
-                <w:color w:val="000000" w:themeColor="text1"/>
-                <w:sz w:val="24"/>
-                <w:szCs w:val="24"/>
-              </w:rPr>
-            </w:pPr>
-            <w:r>
-              <w:rPr>
-                <w:rFonts w:ascii="Times New Roman" w:hAnsi="Times New Roman" w:cs="Times New Roman"/>
-                <w:color w:val="000000" w:themeColor="text1"/>
-                <w:sz w:val="24"/>
-                <w:szCs w:val="24"/>
-              </w:rPr>
-              <w:t>1212209 – Nguyễn Đức Hoàng Long</w:t>
-            </w:r>
-          </w:p>
-        </w:tc>
-        <w:tc>
-          <w:tcPr>
-            <w:tcW w:w="1620" w:type="dxa"/>
-            <w:vAlign w:val="center"/>
-          </w:tcPr>
-          <w:p>
-            <w:pPr>
-              <w:rPr>
-                <w:rFonts w:ascii="Times New Roman" w:hAnsi="Times New Roman" w:cs="Times New Roman"/>
-                <w:color w:val="000000" w:themeColor="text1"/>
-                <w:sz w:val="24"/>
-                <w:szCs w:val="24"/>
-              </w:rPr>
-            </w:pPr>
-            <w:r>
-              <w:rPr>
-                <w:rFonts w:ascii="Times New Roman" w:hAnsi="Times New Roman" w:cs="Times New Roman"/>
-                <w:color w:val="000000" w:themeColor="text1"/>
-                <w:sz w:val="24"/>
-                <w:szCs w:val="24"/>
-              </w:rPr>
-              <w:t>90%</w:t>
-            </w:r>
-          </w:p>
-        </w:tc>
-        <w:tc>
-          <w:tcPr>
-            <w:tcW w:w="2178" w:type="dxa"/>
-            <w:vAlign w:val="center"/>
-          </w:tcPr>
-          <w:p>
-            <w:pPr>
-              <w:rPr>
-                <w:rFonts w:ascii="Times New Roman" w:hAnsi="Times New Roman" w:cs="Times New Roman"/>
-                <w:color w:val="000000" w:themeColor="text1"/>
-                <w:sz w:val="24"/>
-                <w:szCs w:val="24"/>
-              </w:rPr>
-            </w:pPr>
-            <w:r>
-              <w:rPr>
-                <w:rFonts w:ascii="Times New Roman" w:hAnsi="Times New Roman" w:cs="Times New Roman"/>
-                <w:color w:val="000000" w:themeColor="text1"/>
-                <w:sz w:val="24"/>
-                <w:szCs w:val="24"/>
-              </w:rPr>
-              <w:t>9/10</w:t>
-            </w:r>
-          </w:p>
-        </w:tc>
-      </w:tr>
-      <w:tr>
-        <w:tc>
-          <w:tcPr>
-            <w:tcW w:w="2394" w:type="dxa"/>
-            <w:vAlign w:val="center"/>
-          </w:tcPr>
-          <w:p>
-            <w:pPr>
-              <w:rPr>
-                <w:rFonts w:ascii="Times New Roman" w:hAnsi="Times New Roman" w:cs="Times New Roman"/>
-                <w:color w:val="000000" w:themeColor="text1"/>
-                <w:sz w:val="24"/>
-                <w:szCs w:val="24"/>
-              </w:rPr>
-            </w:pPr>
-            <w:r>
-              <w:rPr>
-                <w:rFonts w:ascii="Times New Roman" w:hAnsi="Times New Roman" w:cs="Times New Roman"/>
-                <w:color w:val="000000" w:themeColor="text1"/>
-                <w:sz w:val="24"/>
-                <w:szCs w:val="24"/>
-              </w:rPr>
-              <w:t>Tổng hợ</w:t>
-            </w:r>
-            <w:r>
-              <w:rPr>
-                <w:rFonts w:ascii="Times New Roman" w:hAnsi="Times New Roman" w:cs="Times New Roman"/>
-                <w:color w:val="000000" w:themeColor="text1"/>
-                <w:sz w:val="24"/>
-                <w:szCs w:val="24"/>
-              </w:rPr>
-              <w:t>p báo cáo và làm slide.</w:t>
-            </w:r>
-          </w:p>
-        </w:tc>
-        <w:tc>
-          <w:tcPr>
-            <w:tcW w:w="3384" w:type="dxa"/>
-            <w:vAlign w:val="center"/>
-          </w:tcPr>
-          <w:p>
-            <w:pPr>
-              <w:rPr>
-                <w:rFonts w:ascii="Times New Roman" w:hAnsi="Times New Roman" w:cs="Times New Roman"/>
-                <w:color w:val="000000" w:themeColor="text1"/>
-                <w:sz w:val="24"/>
-                <w:szCs w:val="24"/>
-              </w:rPr>
-            </w:pPr>
-            <w:r>
-              <w:rPr>
-                <w:rFonts w:ascii="Times New Roman" w:hAnsi="Times New Roman" w:cs="Times New Roman"/>
-                <w:color w:val="000000" w:themeColor="text1"/>
-                <w:sz w:val="24"/>
-                <w:szCs w:val="24"/>
-              </w:rPr>
-              <w:t>1212209 – Nguyễn Đức Hoàng Long</w:t>
-            </w:r>
-          </w:p>
-        </w:tc>
-        <w:tc>
-          <w:tcPr>
-            <w:tcW w:w="1620" w:type="dxa"/>
-            <w:vAlign w:val="center"/>
-          </w:tcPr>
-          <w:p>
-            <w:pPr>
-              <w:rPr>
-                <w:rFonts w:ascii="Times New Roman" w:hAnsi="Times New Roman" w:cs="Times New Roman"/>
-                <w:color w:val="000000" w:themeColor="text1"/>
-                <w:sz w:val="24"/>
-                <w:szCs w:val="24"/>
-              </w:rPr>
-            </w:pPr>
-            <w:r>
-              <w:rPr>
-                <w:rFonts w:ascii="Times New Roman" w:hAnsi="Times New Roman" w:cs="Times New Roman"/>
-                <w:color w:val="000000" w:themeColor="text1"/>
-                <w:sz w:val="24"/>
-                <w:szCs w:val="24"/>
-              </w:rPr>
-              <w:t>90%</w:t>
-            </w:r>
-          </w:p>
-        </w:tc>
-        <w:tc>
-          <w:tcPr>
-            <w:tcW w:w="2178" w:type="dxa"/>
-            <w:vAlign w:val="center"/>
-          </w:tcPr>
-          <w:p>
-            <w:pPr>
+              <w:jc w:val="center"/>
+              <w:cnfStyle w:val="000000100000" w:firstRow="0" w:lastRow="0" w:firstColumn="0" w:lastColumn="0" w:oddVBand="0" w:evenVBand="0" w:oddHBand="1" w:evenHBand="0" w:firstRowFirstColumn="0" w:firstRowLastColumn="0" w:lastRowFirstColumn="0" w:lastRowLastColumn="0"/>
               <w:rPr>
                 <w:rFonts w:ascii="Times New Roman" w:hAnsi="Times New Roman" w:cs="Times New Roman"/>
                 <w:color w:val="000000" w:themeColor="text1"/>
@@ -2901,7 +3113,7 @@
                 <w:sz w:val="24"/>
                 <w:szCs w:val="24"/>
               </w:rPr>
-              <w:t>5</w:t>
+              <w:t>4</w:t>
             </w:r>
             <w:r>
               <w:rPr>
@@ -3011,7 +3223,7 @@
                 <w:sz w:val="24"/>
                 <w:szCs w:val="24"/>
               </w:rPr>
-              <w:t>5</w:t>
+              <w:t>4</w:t>
             </w:r>
             <w:r>
               <w:rPr>
@@ -3121,7 +3333,7 @@
                 <w:sz w:val="24"/>
                 <w:szCs w:val="24"/>
               </w:rPr>
-              <w:t>6</w:t>
+              <w:t>5</w:t>
             </w:r>
             <w:r>
               <w:rPr>
@@ -3341,7 +3553,7 @@
                 <w:sz w:val="24"/>
                 <w:szCs w:val="24"/>
               </w:rPr>
-              <w:t>7</w:t>
+              <w:t>6</w:t>
             </w:r>
             <w:r>
               <w:rPr>
@@ -3398,7 +3610,20 @@
                 <w:sz w:val="24"/>
                 <w:szCs w:val="24"/>
               </w:rPr>
-              <w:t>Sơ đồ mindmap của các chức năng của hệ thống bán hàng hiện tại:</w:t>
+              <w:t>Sơ đồ mindmap của các chức năng của h</w:t>
+            </w:r>
+            <w:bookmarkStart w:id="1" w:name="_GoBack"/>
+            <w:bookmarkEnd w:id="1"/>
+            <w:r>
+              <w:rPr>
+                <w:rStyle w:val="Hyperlink"/>
+                <w:rFonts w:ascii="Times New Roman" w:hAnsi="Times New Roman"/>
+                <w:b/>
+                <w:noProof/>
+                <w:sz w:val="24"/>
+                <w:szCs w:val="24"/>
+              </w:rPr>
+              <w:t>ệ thống bán hàng hiện tại:</w:t>
             </w:r>
             <w:r>
               <w:rPr>
@@ -3561,7 +3786,7 @@
                 <w:sz w:val="24"/>
                 <w:szCs w:val="24"/>
               </w:rPr>
-              <w:t>9</w:t>
+              <w:t>8</w:t>
             </w:r>
             <w:r>
               <w:rPr>
@@ -3671,7 +3896,7 @@
                 <w:sz w:val="24"/>
                 <w:szCs w:val="24"/>
               </w:rPr>
-              <w:t>11</w:t>
+              <w:t>10</w:t>
             </w:r>
             <w:r>
               <w:rPr>
@@ -3781,7 +4006,7 @@
                 <w:sz w:val="24"/>
                 <w:szCs w:val="24"/>
               </w:rPr>
-              <w:t>11</w:t>
+              <w:t>10</w:t>
             </w:r>
             <w:r>
               <w:rPr>
@@ -4111,7 +4336,7 @@
                 <w:sz w:val="24"/>
                 <w:szCs w:val="24"/>
               </w:rPr>
-              <w:t>12</w:t>
+              <w:t>11</w:t>
             </w:r>
             <w:r>
               <w:rPr>
@@ -4221,7 +4446,7 @@
                 <w:sz w:val="24"/>
                 <w:szCs w:val="24"/>
               </w:rPr>
-              <w:t>13</w:t>
+              <w:t>12</w:t>
             </w:r>
             <w:r>
               <w:rPr>
@@ -4441,7 +4666,7 @@
                 <w:sz w:val="24"/>
                 <w:szCs w:val="24"/>
               </w:rPr>
-              <w:t>13</w:t>
+              <w:t>14</w:t>
             </w:r>
             <w:r>
               <w:rPr>
@@ -4551,7 +4776,7 @@
                 <w:sz w:val="24"/>
                 <w:szCs w:val="24"/>
               </w:rPr>
-              <w:t>13</w:t>
+              <w:t>15</w:t>
             </w:r>
             <w:r>
               <w:rPr>
@@ -4661,7 +4886,7 @@
                 <w:sz w:val="24"/>
                 <w:szCs w:val="24"/>
               </w:rPr>
-              <w:t>13</w:t>
+              <w:t>15</w:t>
             </w:r>
             <w:r>
               <w:rPr>
@@ -4771,7 +4996,7 @@
                 <w:sz w:val="24"/>
                 <w:szCs w:val="24"/>
               </w:rPr>
-              <w:t>14</w:t>
+              <w:t>16</w:t>
             </w:r>
             <w:r>
               <w:rPr>
@@ -4881,7 +5106,7 @@
                 <w:sz w:val="24"/>
                 <w:szCs w:val="24"/>
               </w:rPr>
-              <w:t>15</w:t>
+              <w:t>17</w:t>
             </w:r>
             <w:r>
               <w:rPr>
@@ -4991,7 +5216,7 @@
                 <w:sz w:val="24"/>
                 <w:szCs w:val="24"/>
               </w:rPr>
-              <w:t>16</w:t>
+              <w:t>18</w:t>
             </w:r>
             <w:r>
               <w:rPr>
@@ -5101,7 +5326,7 @@
                 <w:sz w:val="24"/>
                 <w:szCs w:val="24"/>
               </w:rPr>
-              <w:t>17</w:t>
+              <w:t>18</w:t>
             </w:r>
             <w:r>
               <w:rPr>
@@ -5211,7 +5436,7 @@
                 <w:sz w:val="24"/>
                 <w:szCs w:val="24"/>
               </w:rPr>
-              <w:t>18</w:t>
+              <w:t>19</w:t>
             </w:r>
             <w:r>
               <w:rPr>
@@ -5321,7 +5546,6 @@
           <w:sz w:val="40"/>
           <w:szCs w:val="40"/>
         </w:rPr>
-        <w:lastRenderedPageBreak/>
         <w:tab/>
       </w:r>
       <w:r>
@@ -5352,7 +5576,7 @@
           <w:szCs w:val="26"/>
         </w:rPr>
       </w:pPr>
-      <w:bookmarkStart w:id="1" w:name="_Toc431633663"/>
+      <w:bookmarkStart w:id="2" w:name="_Toc431633663"/>
       <w:r>
         <w:rPr>
           <w:rFonts w:ascii="Times New Roman" w:hAnsi="Times New Roman" w:cs="Times New Roman"/>
@@ -5363,7 +5587,7 @@
         </w:rPr>
         <w:t>Báo cáo về khảo sát hệ thống hiện tại</w:t>
       </w:r>
-      <w:bookmarkEnd w:id="1"/>
+      <w:bookmarkEnd w:id="2"/>
     </w:p>
     <w:p>
       <w:pPr>
@@ -5382,7 +5606,7 @@
           <w:szCs w:val="26"/>
         </w:rPr>
       </w:pPr>
-      <w:bookmarkStart w:id="2" w:name="_Toc431633664"/>
+      <w:bookmarkStart w:id="3" w:name="_Toc431633664"/>
       <w:r>
         <w:rPr>
           <w:rFonts w:ascii="Times New Roman" w:hAnsi="Times New Roman" w:cs="Times New Roman"/>
@@ -5413,7 +5637,7 @@
         </w:rPr>
         <w:t>ng ứng với các vai trò người dùng</w:t>
       </w:r>
-      <w:bookmarkEnd w:id="2"/>
+      <w:bookmarkEnd w:id="3"/>
     </w:p>
     <w:p>
       <w:pPr>
@@ -5883,6 +6107,7 @@
           <w:sz w:val="24"/>
           <w:szCs w:val="24"/>
         </w:rPr>
+        <w:lastRenderedPageBreak/>
         <w:t>+ Cập nhật thông tin tài khoản: Khách hàng có thể chỉnh sửa các thông tin tài khoản như địa chỉ, ngày sinh, hình ảnh đại diện…</w:t>
       </w:r>
     </w:p>
@@ -5918,7 +6143,6 @@
           <w:sz w:val="24"/>
           <w:szCs w:val="24"/>
         </w:rPr>
-        <w:lastRenderedPageBreak/>
         <w:t xml:space="preserve">Liên lạc trực tuyến: </w:t>
       </w:r>
       <w:r>
@@ -6161,7 +6385,7 @@
           <w:szCs w:val="24"/>
         </w:rPr>
       </w:pPr>
-      <w:bookmarkStart w:id="3" w:name="_Toc431633665"/>
+      <w:bookmarkStart w:id="4" w:name="_Toc431633665"/>
       <w:r>
         <w:rPr>
           <w:rFonts w:ascii="Times New Roman" w:hAnsi="Times New Roman" w:cs="Times New Roman"/>
@@ -6172,7 +6396,7 @@
         </w:rPr>
         <w:t>Nhân viên quản lý khách hàng</w:t>
       </w:r>
-      <w:bookmarkEnd w:id="3"/>
+      <w:bookmarkEnd w:id="4"/>
     </w:p>
     <w:p>
       <w:pPr>
@@ -6429,6 +6653,7 @@
           <w:sz w:val="24"/>
           <w:szCs w:val="24"/>
         </w:rPr>
+        <w:lastRenderedPageBreak/>
         <w:t xml:space="preserve">Quản lý đơn hàng: </w:t>
       </w:r>
       <w:r>
@@ -6458,7 +6683,7 @@
           <w:szCs w:val="24"/>
         </w:rPr>
       </w:pPr>
-      <w:bookmarkStart w:id="4" w:name="_Toc431633666"/>
+      <w:bookmarkStart w:id="5" w:name="_Toc431633666"/>
       <w:r>
         <w:rPr>
           <w:rFonts w:ascii="Times New Roman" w:hAnsi="Times New Roman" w:cs="Times New Roman"/>
@@ -6469,7 +6694,7 @@
         </w:rPr>
         <w:t>Nhân viên quản trị hệ thống</w:t>
       </w:r>
-      <w:bookmarkEnd w:id="4"/>
+      <w:bookmarkEnd w:id="5"/>
     </w:p>
     <w:p>
       <w:pPr>
@@ -6490,7 +6715,6 @@
           <w:sz w:val="24"/>
           <w:szCs w:val="24"/>
         </w:rPr>
-        <w:lastRenderedPageBreak/>
         <w:t>Quản lý tài khoản nội bộ:</w:t>
       </w:r>
       <w:r>
@@ -6717,7 +6941,7 @@
           <w:szCs w:val="24"/>
         </w:rPr>
       </w:pPr>
-      <w:bookmarkStart w:id="5" w:name="_Toc431633667"/>
+      <w:bookmarkStart w:id="6" w:name="_Toc431633667"/>
       <w:r>
         <w:rPr>
           <w:rFonts w:ascii="Times New Roman" w:hAnsi="Times New Roman" w:cs="Times New Roman"/>
@@ -6758,7 +6982,7 @@
         </w:rPr>
         <w:t xml:space="preserve"> cách giải quyết.</w:t>
       </w:r>
-      <w:bookmarkEnd w:id="5"/>
+      <w:bookmarkEnd w:id="6"/>
     </w:p>
     <w:p>
       <w:pPr>
@@ -7165,6 +7389,50 @@
     <w:p>
       <w:pPr>
         <w:pStyle w:val="ListParagraph"/>
+        <w:rPr>
+          <w:rFonts w:ascii="Times New Roman" w:hAnsi="Times New Roman" w:cs="Times New Roman"/>
+          <w:color w:val="000000" w:themeColor="text1"/>
+          <w:sz w:val="24"/>
+          <w:szCs w:val="24"/>
+        </w:rPr>
+      </w:pPr>
+    </w:p>
+    <w:p>
+      <w:pPr>
+        <w:pStyle w:val="ListParagraph"/>
+        <w:rPr>
+          <w:rFonts w:ascii="Times New Roman" w:hAnsi="Times New Roman" w:cs="Times New Roman"/>
+          <w:color w:val="000000" w:themeColor="text1"/>
+          <w:sz w:val="24"/>
+          <w:szCs w:val="24"/>
+        </w:rPr>
+      </w:pPr>
+    </w:p>
+    <w:p>
+      <w:pPr>
+        <w:pStyle w:val="ListParagraph"/>
+        <w:rPr>
+          <w:rFonts w:ascii="Times New Roman" w:hAnsi="Times New Roman" w:cs="Times New Roman"/>
+          <w:color w:val="000000" w:themeColor="text1"/>
+          <w:sz w:val="24"/>
+          <w:szCs w:val="24"/>
+        </w:rPr>
+      </w:pPr>
+    </w:p>
+    <w:p>
+      <w:pPr>
+        <w:pStyle w:val="ListParagraph"/>
+        <w:rPr>
+          <w:rFonts w:ascii="Times New Roman" w:hAnsi="Times New Roman" w:cs="Times New Roman"/>
+          <w:color w:val="000000" w:themeColor="text1"/>
+          <w:sz w:val="24"/>
+          <w:szCs w:val="24"/>
+        </w:rPr>
+      </w:pPr>
+    </w:p>
+    <w:p>
+      <w:pPr>
+        <w:pStyle w:val="ListParagraph"/>
         <w:numPr>
           <w:ilvl w:val="0"/>
           <w:numId w:val="3"/>
@@ -7179,7 +7447,7 @@
           <w:szCs w:val="24"/>
         </w:rPr>
       </w:pPr>
-      <w:bookmarkStart w:id="6" w:name="_Toc431633668"/>
+      <w:bookmarkStart w:id="7" w:name="_Toc431633668"/>
       <w:r>
         <w:rPr>
           <w:rFonts w:ascii="Times New Roman" w:hAnsi="Times New Roman" w:cs="Times New Roman"/>
@@ -7188,42 +7456,10 @@
           <w:sz w:val="24"/>
           <w:szCs w:val="24"/>
         </w:rPr>
+        <w:lastRenderedPageBreak/>
         <w:t>Sơ đồ mindmap của các chức năng của hệ thống bán hàng hiện tại:</w:t>
       </w:r>
-      <w:bookmarkEnd w:id="6"/>
-    </w:p>
-    <w:p>
-      <w:pPr>
-        <w:pStyle w:val="ListParagraph"/>
-        <w:rPr>
-          <w:rFonts w:ascii="Times New Roman" w:hAnsi="Times New Roman" w:cs="Times New Roman"/>
-          <w:color w:val="000000" w:themeColor="text1"/>
-          <w:sz w:val="24"/>
-          <w:szCs w:val="24"/>
-        </w:rPr>
-      </w:pPr>
-    </w:p>
-    <w:p>
-      <w:pPr>
-        <w:pStyle w:val="ListParagraph"/>
-        <w:rPr>
-          <w:rFonts w:ascii="Times New Roman" w:hAnsi="Times New Roman" w:cs="Times New Roman"/>
-          <w:color w:val="000000" w:themeColor="text1"/>
-          <w:sz w:val="24"/>
-          <w:szCs w:val="24"/>
-        </w:rPr>
-      </w:pPr>
-    </w:p>
-    <w:p>
-      <w:pPr>
-        <w:pStyle w:val="ListParagraph"/>
-        <w:rPr>
-          <w:rFonts w:ascii="Times New Roman" w:hAnsi="Times New Roman" w:cs="Times New Roman"/>
-          <w:color w:val="000000" w:themeColor="text1"/>
-          <w:sz w:val="24"/>
-          <w:szCs w:val="24"/>
-        </w:rPr>
-      </w:pPr>
+      <w:bookmarkEnd w:id="7"/>
     </w:p>
     <w:p>
       <w:pPr>
@@ -7264,7 +7500,6 @@
           <w:sz w:val="24"/>
           <w:szCs w:val="24"/>
         </w:rPr>
-        <w:lastRenderedPageBreak/>
         <w:drawing>
           <wp:inline distT="0" distB="0" distL="0" distR="0" wp14:anchorId="7A961EAA" wp14:editId="6C234DE6">
             <wp:extent cx="7756525" cy="3962400"/>
@@ -7315,28 +7550,6 @@
     </w:p>
     <w:p>
       <w:pPr>
-        <w:pStyle w:val="ListParagraph"/>
-        <w:rPr>
-          <w:rFonts w:ascii="Times New Roman" w:hAnsi="Times New Roman" w:cs="Times New Roman"/>
-          <w:color w:val="000000" w:themeColor="text1"/>
-          <w:sz w:val="24"/>
-          <w:szCs w:val="24"/>
-        </w:rPr>
-      </w:pPr>
-    </w:p>
-    <w:p>
-      <w:pPr>
-        <w:pStyle w:val="ListParagraph"/>
-        <w:rPr>
-          <w:rFonts w:ascii="Times New Roman" w:hAnsi="Times New Roman" w:cs="Times New Roman"/>
-          <w:color w:val="000000" w:themeColor="text1"/>
-          <w:sz w:val="24"/>
-          <w:szCs w:val="24"/>
-        </w:rPr>
-      </w:pPr>
-    </w:p>
-    <w:p>
-      <w:pPr>
         <w:ind w:left="180"/>
         <w:rPr>
           <w:rFonts w:ascii="Times New Roman" w:hAnsi="Times New Roman" w:cs="Times New Roman"/>
@@ -7412,33 +7625,34 @@
     </w:p>
     <w:p>
       <w:pPr>
-        <w:ind w:left="-1440"/>
-        <w:rPr>
-          <w:rFonts w:ascii="Times New Roman" w:hAnsi="Times New Roman" w:cs="Times New Roman"/>
-          <w:color w:val="000000" w:themeColor="text1"/>
-          <w:sz w:val="24"/>
-          <w:szCs w:val="24"/>
-        </w:rPr>
-      </w:pPr>
-    </w:p>
-    <w:p>
-      <w:pPr>
-        <w:rPr>
-          <w:rFonts w:ascii="Times New Roman" w:hAnsi="Times New Roman" w:cs="Times New Roman"/>
-          <w:color w:val="000000" w:themeColor="text1"/>
-          <w:sz w:val="24"/>
-          <w:szCs w:val="24"/>
-        </w:rPr>
-      </w:pPr>
-      <w:r>
-        <w:rPr>
-          <w:rFonts w:ascii="Times New Roman" w:hAnsi="Times New Roman" w:cs="Times New Roman"/>
-          <w:color w:val="000000" w:themeColor="text1"/>
-          <w:sz w:val="24"/>
-          <w:szCs w:val="24"/>
-        </w:rPr>
+        <w:rPr>
+          <w:rFonts w:ascii="Times New Roman" w:hAnsi="Times New Roman" w:cs="Times New Roman"/>
+          <w:color w:val="000000" w:themeColor="text1"/>
+          <w:sz w:val="24"/>
+          <w:szCs w:val="24"/>
+        </w:rPr>
+      </w:pPr>
+      <w:r>
+        <w:rPr>
+          <w:rFonts w:ascii="Times New Roman" w:hAnsi="Times New Roman" w:cs="Times New Roman"/>
+          <w:color w:val="000000" w:themeColor="text1"/>
+          <w:sz w:val="24"/>
+          <w:szCs w:val="24"/>
+        </w:rPr>
+        <w:lastRenderedPageBreak/>
         <w:t>+ Nhân viên quản trị hệ thống</w:t>
       </w:r>
+    </w:p>
+    <w:p>
+      <w:pPr>
+        <w:rPr>
+          <w:rFonts w:ascii="Times New Roman" w:hAnsi="Times New Roman" w:cs="Times New Roman"/>
+          <w:noProof/>
+          <w:color w:val="000000" w:themeColor="text1"/>
+          <w:sz w:val="24"/>
+          <w:szCs w:val="24"/>
+        </w:rPr>
+      </w:pPr>
     </w:p>
     <w:p>
       <w:pPr>
@@ -7513,7 +7727,7 @@
           <w:szCs w:val="24"/>
         </w:rPr>
       </w:pPr>
-      <w:bookmarkStart w:id="7" w:name="_Toc431633669"/>
+      <w:bookmarkStart w:id="8" w:name="_Toc431633669"/>
       <w:r>
         <w:rPr>
           <w:rFonts w:ascii="Times New Roman" w:hAnsi="Times New Roman" w:cs="Times New Roman"/>
@@ -7524,7 +7738,7 @@
         </w:rPr>
         <w:t>Mô tả hệ thống bán hàng trực tuyến dưới góc nhìn nhà phân tích</w:t>
       </w:r>
-      <w:bookmarkEnd w:id="7"/>
+      <w:bookmarkEnd w:id="8"/>
     </w:p>
     <w:p>
       <w:pPr>
@@ -8259,7 +8473,25 @@
           <w:sz w:val="24"/>
           <w:szCs w:val="24"/>
         </w:rPr>
-        <w:t>Hậu mãi:</w:t>
+        <w:t>H</w:t>
+      </w:r>
+      <w:r>
+        <w:rPr>
+          <w:rFonts w:ascii="Times New Roman" w:hAnsi="Times New Roman" w:cs="Times New Roman"/>
+          <w:color w:val="000000" w:themeColor="text1"/>
+          <w:sz w:val="24"/>
+          <w:szCs w:val="24"/>
+        </w:rPr>
+        <w:t>uỷ đơn đặt hàng</w:t>
+      </w:r>
+      <w:r>
+        <w:rPr>
+          <w:rFonts w:ascii="Times New Roman" w:hAnsi="Times New Roman" w:cs="Times New Roman"/>
+          <w:color w:val="000000" w:themeColor="text1"/>
+          <w:sz w:val="24"/>
+          <w:szCs w:val="24"/>
+        </w:rPr>
+        <w:t>:</w:t>
       </w:r>
     </w:p>
     <w:p>
@@ -8483,8 +8715,6 @@
           <w:szCs w:val="24"/>
         </w:rPr>
       </w:pPr>
-      <w:bookmarkStart w:id="8" w:name="_GoBack"/>
-      <w:bookmarkEnd w:id="8"/>
     </w:p>
     <w:p>
       <w:pPr>
@@ -8553,21 +8783,35 @@
         <w:spacing w:after="0"/>
         <w:jc w:val="center"/>
         <w:rPr>
-          <w:rFonts w:ascii="Times New Roman" w:hAnsi="Times New Roman" w:cs="Times New Roman"/>
-          <w:color w:val="000000" w:themeColor="text1"/>
-          <w:sz w:val="24"/>
-          <w:szCs w:val="24"/>
-        </w:rPr>
-      </w:pPr>
-      <w:r>
-        <w:rPr>
           <w:noProof/>
         </w:rPr>
+      </w:pPr>
+    </w:p>
+    <w:p>
+      <w:pPr>
+        <w:pStyle w:val="ListParagraph"/>
+        <w:spacing w:after="0"/>
+        <w:jc w:val="center"/>
+        <w:rPr>
+          <w:rFonts w:ascii="Times New Roman" w:hAnsi="Times New Roman" w:cs="Times New Roman"/>
+          <w:color w:val="000000" w:themeColor="text1"/>
+          <w:sz w:val="24"/>
+          <w:szCs w:val="24"/>
+        </w:rPr>
+      </w:pPr>
+      <w:r>
+        <w:rPr>
+          <w:rFonts w:ascii="Times New Roman" w:hAnsi="Times New Roman" w:cs="Times New Roman"/>
+          <w:noProof/>
+          <w:color w:val="000000" w:themeColor="text1"/>
+          <w:sz w:val="24"/>
+          <w:szCs w:val="24"/>
+        </w:rPr>
         <w:drawing>
-          <wp:inline distT="0" distB="0" distL="0" distR="0" wp14:anchorId="0C17360E" wp14:editId="718172E0">
-            <wp:extent cx="5943600" cy="4492625"/>
+          <wp:inline distT="0" distB="0" distL="0" distR="0">
+            <wp:extent cx="5943600" cy="4223488"/>
             <wp:effectExtent l="0" t="0" r="0" b="0"/>
-            <wp:docPr id="2" name="Picture 2"/>
+            <wp:docPr id="12" name="Picture 12"/>
             <wp:cNvGraphicFramePr>
               <a:graphicFrameLocks xmlns:a="http://schemas.openxmlformats.org/drawingml/2006/main" noChangeAspect="1"/>
             </wp:cNvGraphicFramePr>
@@ -8575,23 +8819,36 @@
               <a:graphicData uri="http://schemas.openxmlformats.org/drawingml/2006/picture">
                 <pic:pic xmlns:pic="http://schemas.openxmlformats.org/drawingml/2006/picture">
                   <pic:nvPicPr>
-                    <pic:cNvPr id="1" name=""/>
-                    <pic:cNvPicPr/>
+                    <pic:cNvPr id="0" name="Picture 1"/>
+                    <pic:cNvPicPr>
+                      <a:picLocks noChangeAspect="1" noChangeArrowheads="1"/>
+                    </pic:cNvPicPr>
                   </pic:nvPicPr>
                   <pic:blipFill>
-                    <a:blip r:embed="rId21"/>
+                    <a:blip r:embed="rId21">
+                      <a:extLst>
+                        <a:ext uri="{28A0092B-C50C-407E-A947-70E740481C1C}">
+                          <a14:useLocalDpi xmlns:a14="http://schemas.microsoft.com/office/drawing/2010/main" val="0"/>
+                        </a:ext>
+                      </a:extLst>
+                    </a:blip>
+                    <a:srcRect/>
                     <a:stretch>
                       <a:fillRect/>
                     </a:stretch>
                   </pic:blipFill>
-                  <pic:spPr>
+                  <pic:spPr bwMode="auto">
                     <a:xfrm>
                       <a:off x="0" y="0"/>
-                      <a:ext cx="5943600" cy="4492625"/>
+                      <a:ext cx="5943600" cy="4223488"/>
                     </a:xfrm>
                     <a:prstGeom prst="rect">
                       <a:avLst/>
                     </a:prstGeom>
+                    <a:noFill/>
+                    <a:ln>
+                      <a:noFill/>
+                    </a:ln>
                   </pic:spPr>
                 </pic:pic>
               </a:graphicData>
@@ -11197,51 +11454,6 @@
     <w:p>
       <w:pPr>
         <w:pStyle w:val="ListParagraph"/>
-        <w:spacing w:after="0"/>
-        <w:ind w:left="1080"/>
-        <w:jc w:val="both"/>
-        <w:rPr>
-          <w:rFonts w:ascii="Times New Roman" w:hAnsi="Times New Roman" w:cs="Times New Roman"/>
-          <w:b/>
-          <w:color w:val="000000" w:themeColor="text1"/>
-          <w:sz w:val="24"/>
-          <w:szCs w:val="24"/>
-        </w:rPr>
-      </w:pPr>
-    </w:p>
-    <w:p>
-      <w:pPr>
-        <w:pStyle w:val="ListParagraph"/>
-        <w:spacing w:after="0"/>
-        <w:ind w:left="1080"/>
-        <w:jc w:val="both"/>
-        <w:rPr>
-          <w:rFonts w:ascii="Times New Roman" w:hAnsi="Times New Roman" w:cs="Times New Roman"/>
-          <w:b/>
-          <w:color w:val="000000" w:themeColor="text1"/>
-          <w:sz w:val="24"/>
-          <w:szCs w:val="24"/>
-        </w:rPr>
-      </w:pPr>
-    </w:p>
-    <w:p>
-      <w:pPr>
-        <w:pStyle w:val="ListParagraph"/>
-        <w:spacing w:after="0"/>
-        <w:ind w:left="1080"/>
-        <w:jc w:val="both"/>
-        <w:rPr>
-          <w:rFonts w:ascii="Times New Roman" w:hAnsi="Times New Roman" w:cs="Times New Roman"/>
-          <w:b/>
-          <w:color w:val="000000" w:themeColor="text1"/>
-          <w:sz w:val="24"/>
-          <w:szCs w:val="24"/>
-        </w:rPr>
-      </w:pPr>
-    </w:p>
-    <w:p>
-      <w:pPr>
-        <w:pStyle w:val="ListParagraph"/>
         <w:numPr>
           <w:ilvl w:val="0"/>
           <w:numId w:val="12"/>
@@ -11266,9 +11478,20 @@
           <w:sz w:val="24"/>
           <w:szCs w:val="24"/>
         </w:rPr>
-        <w:t>Hậu mãi</w:t>
+        <w:lastRenderedPageBreak/>
+        <w:t>H</w:t>
       </w:r>
       <w:bookmarkEnd w:id="15"/>
+      <w:r>
+        <w:rPr>
+          <w:rFonts w:ascii="Times New Roman" w:hAnsi="Times New Roman" w:cs="Times New Roman"/>
+          <w:b/>
+          <w:color w:val="000000" w:themeColor="text1"/>
+          <w:sz w:val="24"/>
+          <w:szCs w:val="24"/>
+        </w:rPr>
+        <w:t>uỷ đơn đặt hàng</w:t>
+      </w:r>
     </w:p>
     <w:p>
       <w:pPr>
@@ -11331,7 +11554,15 @@
                 <w:sz w:val="24"/>
                 <w:szCs w:val="24"/>
               </w:rPr>
-              <w:t>: Hậu mãi</w:t>
+              <w:t>: H</w:t>
+            </w:r>
+            <w:r>
+              <w:rPr>
+                <w:rFonts w:ascii="Times New Roman" w:hAnsi="Times New Roman" w:cs="Times New Roman"/>
+                <w:sz w:val="24"/>
+                <w:szCs w:val="24"/>
+              </w:rPr>
+              <w:t>uỷ đơn đặt hàng</w:t>
             </w:r>
           </w:p>
         </w:tc>
@@ -12418,15 +12649,7 @@
                 <w:sz w:val="24"/>
                 <w:szCs w:val="24"/>
               </w:rPr>
-              <w:t xml:space="preserve"> </w:t>
-            </w:r>
-            <w:r>
-              <w:rPr>
-                <w:rFonts w:ascii="Times New Roman" w:hAnsi="Times New Roman" w:cs="Times New Roman"/>
-                <w:sz w:val="24"/>
-                <w:szCs w:val="24"/>
-              </w:rPr>
-              <w:t>5</w:t>
+              <w:t xml:space="preserve"> 5</w:t>
             </w:r>
           </w:p>
         </w:tc>
@@ -12997,15 +13220,7 @@
                 <w:sz w:val="24"/>
                 <w:szCs w:val="24"/>
               </w:rPr>
-              <w:t>Nhân viên đăng tải thông tin khuyến mãi các dòng sản phẩm đang giảm giá lên website</w:t>
-            </w:r>
-            <w:r>
-              <w:rPr>
-                <w:rFonts w:ascii="Times New Roman" w:hAnsi="Times New Roman" w:cs="Times New Roman"/>
-                <w:sz w:val="24"/>
-                <w:szCs w:val="24"/>
-              </w:rPr>
-              <w:t>.</w:t>
+              <w:t>Nhân viên đăng tải thông tin khuyến mãi các dòng sản phẩm đang giảm giá lên website.</w:t>
             </w:r>
           </w:p>
           <w:p>
@@ -13178,6 +13393,123 @@
         <w:jc w:val="both"/>
         <w:rPr>
           <w:rFonts w:ascii="Times New Roman" w:hAnsi="Times New Roman" w:cs="Times New Roman"/>
+          <w:b/>
+          <w:color w:val="000000" w:themeColor="text1"/>
+          <w:sz w:val="24"/>
+          <w:szCs w:val="24"/>
+        </w:rPr>
+      </w:pPr>
+    </w:p>
+    <w:p>
+      <w:pPr>
+        <w:spacing w:after="0"/>
+        <w:jc w:val="both"/>
+        <w:rPr>
+          <w:rFonts w:ascii="Times New Roman" w:hAnsi="Times New Roman" w:cs="Times New Roman"/>
+          <w:b/>
+          <w:color w:val="000000" w:themeColor="text1"/>
+          <w:sz w:val="24"/>
+          <w:szCs w:val="24"/>
+        </w:rPr>
+      </w:pPr>
+    </w:p>
+    <w:p>
+      <w:pPr>
+        <w:spacing w:after="0"/>
+        <w:jc w:val="both"/>
+        <w:rPr>
+          <w:rFonts w:ascii="Times New Roman" w:hAnsi="Times New Roman" w:cs="Times New Roman"/>
+          <w:b/>
+          <w:color w:val="000000" w:themeColor="text1"/>
+          <w:sz w:val="24"/>
+          <w:szCs w:val="24"/>
+        </w:rPr>
+      </w:pPr>
+    </w:p>
+    <w:p>
+      <w:pPr>
+        <w:spacing w:after="0"/>
+        <w:jc w:val="both"/>
+        <w:rPr>
+          <w:rFonts w:ascii="Times New Roman" w:hAnsi="Times New Roman" w:cs="Times New Roman"/>
+          <w:b/>
+          <w:color w:val="000000" w:themeColor="text1"/>
+          <w:sz w:val="24"/>
+          <w:szCs w:val="24"/>
+        </w:rPr>
+      </w:pPr>
+    </w:p>
+    <w:p>
+      <w:pPr>
+        <w:spacing w:after="0"/>
+        <w:jc w:val="both"/>
+        <w:rPr>
+          <w:rFonts w:ascii="Times New Roman" w:hAnsi="Times New Roman" w:cs="Times New Roman"/>
+          <w:b/>
+          <w:color w:val="000000" w:themeColor="text1"/>
+          <w:sz w:val="24"/>
+          <w:szCs w:val="24"/>
+        </w:rPr>
+      </w:pPr>
+    </w:p>
+    <w:p>
+      <w:pPr>
+        <w:spacing w:after="0"/>
+        <w:jc w:val="both"/>
+        <w:rPr>
+          <w:rFonts w:ascii="Times New Roman" w:hAnsi="Times New Roman" w:cs="Times New Roman"/>
+          <w:b/>
+          <w:color w:val="000000" w:themeColor="text1"/>
+          <w:sz w:val="24"/>
+          <w:szCs w:val="24"/>
+        </w:rPr>
+      </w:pPr>
+    </w:p>
+    <w:p>
+      <w:pPr>
+        <w:spacing w:after="0"/>
+        <w:jc w:val="both"/>
+        <w:rPr>
+          <w:rFonts w:ascii="Times New Roman" w:hAnsi="Times New Roman" w:cs="Times New Roman"/>
+          <w:b/>
+          <w:color w:val="000000" w:themeColor="text1"/>
+          <w:sz w:val="24"/>
+          <w:szCs w:val="24"/>
+        </w:rPr>
+      </w:pPr>
+    </w:p>
+    <w:p>
+      <w:pPr>
+        <w:spacing w:after="0"/>
+        <w:jc w:val="both"/>
+        <w:rPr>
+          <w:rFonts w:ascii="Times New Roman" w:hAnsi="Times New Roman" w:cs="Times New Roman"/>
+          <w:b/>
+          <w:color w:val="000000" w:themeColor="text1"/>
+          <w:sz w:val="24"/>
+          <w:szCs w:val="24"/>
+        </w:rPr>
+      </w:pPr>
+    </w:p>
+    <w:p>
+      <w:pPr>
+        <w:spacing w:after="0"/>
+        <w:jc w:val="both"/>
+        <w:rPr>
+          <w:rFonts w:ascii="Times New Roman" w:hAnsi="Times New Roman" w:cs="Times New Roman"/>
+          <w:b/>
+          <w:color w:val="000000" w:themeColor="text1"/>
+          <w:sz w:val="24"/>
+          <w:szCs w:val="24"/>
+        </w:rPr>
+      </w:pPr>
+    </w:p>
+    <w:p>
+      <w:pPr>
+        <w:spacing w:after="0"/>
+        <w:jc w:val="both"/>
+        <w:rPr>
+          <w:rFonts w:ascii="Times New Roman" w:hAnsi="Times New Roman" w:cs="Times New Roman"/>
           <w:color w:val="000000" w:themeColor="text1"/>
           <w:sz w:val="24"/>
           <w:szCs w:val="24"/>
@@ -13212,84 +13544,10 @@
           <w:sz w:val="24"/>
           <w:szCs w:val="24"/>
         </w:rPr>
+        <w:lastRenderedPageBreak/>
         <w:t>Activity Diagram</w:t>
       </w:r>
       <w:bookmarkEnd w:id="17"/>
-    </w:p>
-    <w:p>
-      <w:pPr>
-        <w:tabs>
-          <w:tab w:val="left" w:pos="1325"/>
-        </w:tabs>
-        <w:outlineLvl w:val="1"/>
-        <w:rPr>
-          <w:rFonts w:ascii="Times New Roman" w:hAnsi="Times New Roman" w:cs="Times New Roman"/>
-          <w:b/>
-          <w:color w:val="000000" w:themeColor="text1"/>
-          <w:sz w:val="24"/>
-          <w:szCs w:val="24"/>
-        </w:rPr>
-      </w:pPr>
-    </w:p>
-    <w:p>
-      <w:pPr>
-        <w:tabs>
-          <w:tab w:val="left" w:pos="1325"/>
-        </w:tabs>
-        <w:outlineLvl w:val="1"/>
-        <w:rPr>
-          <w:rFonts w:ascii="Times New Roman" w:hAnsi="Times New Roman" w:cs="Times New Roman"/>
-          <w:b/>
-          <w:color w:val="000000" w:themeColor="text1"/>
-          <w:sz w:val="24"/>
-          <w:szCs w:val="24"/>
-        </w:rPr>
-      </w:pPr>
-    </w:p>
-    <w:p>
-      <w:pPr>
-        <w:tabs>
-          <w:tab w:val="left" w:pos="1325"/>
-        </w:tabs>
-        <w:outlineLvl w:val="1"/>
-        <w:rPr>
-          <w:rFonts w:ascii="Times New Roman" w:hAnsi="Times New Roman" w:cs="Times New Roman"/>
-          <w:b/>
-          <w:color w:val="000000" w:themeColor="text1"/>
-          <w:sz w:val="24"/>
-          <w:szCs w:val="24"/>
-        </w:rPr>
-      </w:pPr>
-    </w:p>
-    <w:p>
-      <w:pPr>
-        <w:tabs>
-          <w:tab w:val="left" w:pos="1325"/>
-        </w:tabs>
-        <w:outlineLvl w:val="1"/>
-        <w:rPr>
-          <w:rFonts w:ascii="Times New Roman" w:hAnsi="Times New Roman" w:cs="Times New Roman"/>
-          <w:b/>
-          <w:color w:val="000000" w:themeColor="text1"/>
-          <w:sz w:val="24"/>
-          <w:szCs w:val="24"/>
-        </w:rPr>
-      </w:pPr>
-    </w:p>
-    <w:p>
-      <w:pPr>
-        <w:tabs>
-          <w:tab w:val="left" w:pos="1325"/>
-        </w:tabs>
-        <w:outlineLvl w:val="1"/>
-        <w:rPr>
-          <w:rFonts w:ascii="Times New Roman" w:hAnsi="Times New Roman" w:cs="Times New Roman"/>
-          <w:b/>
-          <w:color w:val="000000" w:themeColor="text1"/>
-          <w:sz w:val="24"/>
-          <w:szCs w:val="24"/>
-        </w:rPr>
-      </w:pPr>
     </w:p>
     <w:p>
       <w:pPr>
@@ -13342,6 +13600,20 @@
         <w:t xml:space="preserve"> hàng</w:t>
       </w:r>
       <w:bookmarkEnd w:id="18"/>
+    </w:p>
+    <w:p>
+      <w:pPr>
+        <w:tabs>
+          <w:tab w:val="left" w:pos="1325"/>
+        </w:tabs>
+        <w:jc w:val="both"/>
+        <w:rPr>
+          <w:rFonts w:ascii="Times New Roman" w:hAnsi="Times New Roman" w:cs="Times New Roman"/>
+          <w:color w:val="000000" w:themeColor="text1"/>
+          <w:sz w:val="24"/>
+          <w:szCs w:val="24"/>
+        </w:rPr>
+      </w:pPr>
     </w:p>
     <w:p>
       <w:pPr>
@@ -13431,6 +13703,90 @@
     </w:p>
     <w:p>
       <w:pPr>
+        <w:tabs>
+          <w:tab w:val="left" w:pos="1325"/>
+        </w:tabs>
+        <w:outlineLvl w:val="2"/>
+        <w:rPr>
+          <w:rFonts w:ascii="Times New Roman" w:hAnsi="Times New Roman" w:cs="Times New Roman"/>
+          <w:b/>
+          <w:color w:val="000000" w:themeColor="text1"/>
+          <w:sz w:val="24"/>
+          <w:szCs w:val="24"/>
+        </w:rPr>
+      </w:pPr>
+      <w:bookmarkStart w:id="19" w:name="_Toc431633680"/>
+    </w:p>
+    <w:p>
+      <w:pPr>
+        <w:pStyle w:val="ListParagraph"/>
+        <w:tabs>
+          <w:tab w:val="left" w:pos="1325"/>
+        </w:tabs>
+        <w:ind w:left="1080"/>
+        <w:outlineLvl w:val="2"/>
+        <w:rPr>
+          <w:rFonts w:ascii="Times New Roman" w:hAnsi="Times New Roman" w:cs="Times New Roman"/>
+          <w:b/>
+          <w:color w:val="000000" w:themeColor="text1"/>
+          <w:sz w:val="24"/>
+          <w:szCs w:val="24"/>
+        </w:rPr>
+      </w:pPr>
+    </w:p>
+    <w:p>
+      <w:pPr>
+        <w:pStyle w:val="ListParagraph"/>
+        <w:tabs>
+          <w:tab w:val="left" w:pos="1325"/>
+        </w:tabs>
+        <w:ind w:left="1080"/>
+        <w:outlineLvl w:val="2"/>
+        <w:rPr>
+          <w:rFonts w:ascii="Times New Roman" w:hAnsi="Times New Roman" w:cs="Times New Roman"/>
+          <w:b/>
+          <w:color w:val="000000" w:themeColor="text1"/>
+          <w:sz w:val="24"/>
+          <w:szCs w:val="24"/>
+        </w:rPr>
+      </w:pPr>
+    </w:p>
+    <w:p>
+      <w:pPr>
+        <w:pStyle w:val="ListParagraph"/>
+        <w:tabs>
+          <w:tab w:val="left" w:pos="1325"/>
+        </w:tabs>
+        <w:ind w:left="1080"/>
+        <w:outlineLvl w:val="2"/>
+        <w:rPr>
+          <w:rFonts w:ascii="Times New Roman" w:hAnsi="Times New Roman" w:cs="Times New Roman"/>
+          <w:b/>
+          <w:color w:val="000000" w:themeColor="text1"/>
+          <w:sz w:val="24"/>
+          <w:szCs w:val="24"/>
+        </w:rPr>
+      </w:pPr>
+    </w:p>
+    <w:p>
+      <w:pPr>
+        <w:pStyle w:val="ListParagraph"/>
+        <w:tabs>
+          <w:tab w:val="left" w:pos="1325"/>
+        </w:tabs>
+        <w:ind w:left="1080"/>
+        <w:outlineLvl w:val="2"/>
+        <w:rPr>
+          <w:rFonts w:ascii="Times New Roman" w:hAnsi="Times New Roman" w:cs="Times New Roman"/>
+          <w:b/>
+          <w:color w:val="000000" w:themeColor="text1"/>
+          <w:sz w:val="24"/>
+          <w:szCs w:val="24"/>
+        </w:rPr>
+      </w:pPr>
+    </w:p>
+    <w:p>
+      <w:pPr>
         <w:pStyle w:val="ListParagraph"/>
         <w:numPr>
           <w:ilvl w:val="0"/>
@@ -13448,7 +13804,6 @@
           <w:szCs w:val="24"/>
         </w:rPr>
       </w:pPr>
-      <w:bookmarkStart w:id="19" w:name="_Toc431633680"/>
       <w:r>
         <w:rPr>
           <w:rFonts w:ascii="Times New Roman" w:hAnsi="Times New Roman" w:cs="Times New Roman"/>
@@ -13494,7 +13849,6 @@
           <w:sz w:val="24"/>
           <w:szCs w:val="24"/>
         </w:rPr>
-        <w:lastRenderedPageBreak/>
         <w:drawing>
           <wp:inline distT="0" distB="0" distL="0" distR="0" wp14:anchorId="2BBE76CB" wp14:editId="44E00A1C">
             <wp:extent cx="5068008" cy="5620535"/>
@@ -13551,6 +13905,61 @@
     </w:p>
     <w:p>
       <w:pPr>
+        <w:rPr>
+          <w:rFonts w:ascii="Times New Roman" w:hAnsi="Times New Roman" w:cs="Times New Roman"/>
+          <w:b/>
+          <w:color w:val="000000" w:themeColor="text1"/>
+          <w:sz w:val="24"/>
+          <w:szCs w:val="24"/>
+        </w:rPr>
+      </w:pPr>
+    </w:p>
+    <w:p>
+      <w:pPr>
+        <w:rPr>
+          <w:rFonts w:ascii="Times New Roman" w:hAnsi="Times New Roman" w:cs="Times New Roman"/>
+          <w:b/>
+          <w:color w:val="000000" w:themeColor="text1"/>
+          <w:sz w:val="24"/>
+          <w:szCs w:val="24"/>
+        </w:rPr>
+      </w:pPr>
+    </w:p>
+    <w:p>
+      <w:pPr>
+        <w:rPr>
+          <w:rFonts w:ascii="Times New Roman" w:hAnsi="Times New Roman" w:cs="Times New Roman"/>
+          <w:b/>
+          <w:color w:val="000000" w:themeColor="text1"/>
+          <w:sz w:val="24"/>
+          <w:szCs w:val="24"/>
+        </w:rPr>
+      </w:pPr>
+    </w:p>
+    <w:p>
+      <w:pPr>
+        <w:rPr>
+          <w:rFonts w:ascii="Times New Roman" w:hAnsi="Times New Roman" w:cs="Times New Roman"/>
+          <w:b/>
+          <w:color w:val="000000" w:themeColor="text1"/>
+          <w:sz w:val="24"/>
+          <w:szCs w:val="24"/>
+        </w:rPr>
+      </w:pPr>
+    </w:p>
+    <w:p>
+      <w:pPr>
+        <w:rPr>
+          <w:rFonts w:ascii="Times New Roman" w:hAnsi="Times New Roman" w:cs="Times New Roman"/>
+          <w:b/>
+          <w:color w:val="000000" w:themeColor="text1"/>
+          <w:sz w:val="24"/>
+          <w:szCs w:val="24"/>
+        </w:rPr>
+      </w:pPr>
+    </w:p>
+    <w:p>
+      <w:pPr>
         <w:pStyle w:val="ListParagraph"/>
         <w:numPr>
           <w:ilvl w:val="0"/>
@@ -13574,6 +13983,7 @@
           <w:sz w:val="24"/>
           <w:szCs w:val="24"/>
         </w:rPr>
+        <w:lastRenderedPageBreak/>
         <w:t>Tư vấn trực tuyến</w:t>
       </w:r>
       <w:bookmarkEnd w:id="20"/>
@@ -13596,7 +14006,6 @@
         <w:rPr>
           <w:noProof/>
         </w:rPr>
-        <w:lastRenderedPageBreak/>
         <w:drawing>
           <wp:inline distT="0" distB="0" distL="0" distR="0" wp14:anchorId="78334304" wp14:editId="3EC9586C">
             <wp:extent cx="5191125" cy="4448175"/>
@@ -13926,9 +14335,19 @@
           <w:sz w:val="24"/>
           <w:szCs w:val="24"/>
         </w:rPr>
-        <w:t>Hậu mãi</w:t>
+        <w:t>H</w:t>
       </w:r>
       <w:bookmarkEnd w:id="22"/>
+      <w:r>
+        <w:rPr>
+          <w:rFonts w:ascii="Times New Roman" w:hAnsi="Times New Roman" w:cs="Times New Roman"/>
+          <w:b/>
+          <w:color w:val="000000" w:themeColor="text1"/>
+          <w:sz w:val="24"/>
+          <w:szCs w:val="24"/>
+        </w:rPr>
+        <w:t>uỷ đơn đặt hàng</w:t>
+      </w:r>
     </w:p>
     <w:p>
       <w:pPr>
@@ -14081,29 +14500,6 @@
     <w:p>
       <w:pPr>
         <w:pStyle w:val="ListParagraph"/>
-        <w:ind w:left="1080"/>
-        <w:rPr>
-          <w:rFonts w:ascii="Times New Roman" w:hAnsi="Times New Roman" w:cs="Times New Roman"/>
-          <w:b/>
-          <w:color w:val="000000" w:themeColor="text1"/>
-          <w:sz w:val="24"/>
-          <w:szCs w:val="24"/>
-        </w:rPr>
-      </w:pPr>
-    </w:p>
-    <w:p>
-      <w:pPr>
-        <w:rPr>
-          <w:rFonts w:ascii="Times New Roman" w:hAnsi="Times New Roman" w:cs="Times New Roman"/>
-          <w:color w:val="000000" w:themeColor="text1"/>
-          <w:sz w:val="24"/>
-          <w:szCs w:val="24"/>
-        </w:rPr>
-      </w:pPr>
-    </w:p>
-    <w:p>
-      <w:pPr>
-        <w:pStyle w:val="ListParagraph"/>
         <w:numPr>
           <w:ilvl w:val="0"/>
           <w:numId w:val="3"/>
@@ -14130,6 +14526,7 @@
           <w:sz w:val="24"/>
           <w:szCs w:val="24"/>
         </w:rPr>
+        <w:lastRenderedPageBreak/>
         <w:t>Tài liệu tham khảo</w:t>
       </w:r>
       <w:bookmarkEnd w:id="24"/>
@@ -14345,7 +14742,7 @@
         <w:noProof/>
         <w:color w:val="4F81BD" w:themeColor="accent1"/>
       </w:rPr>
-      <w:t>2</w:t>
+      <w:t>19</w:t>
     </w:r>
     <w:r>
       <w:rPr>
@@ -17289,6 +17686,89 @@
       <w:rFonts w:asciiTheme="minorHAnsi" w:eastAsiaTheme="minorEastAsia" w:hAnsiTheme="minorHAnsi" w:cs="Times New Roman"/>
     </w:rPr>
   </w:style>
+  <w:style w:type="table" w:styleId="GridTable4-Accent5">
+    <w:name w:val="Grid Table 4 Accent 5"/>
+    <w:basedOn w:val="TableNormal"/>
+    <w:uiPriority w:val="49"/>
+    <w:rsid w:val="00B05FB6"/>
+    <w:pPr>
+      <w:spacing w:after="0" w:line="240" w:lineRule="auto"/>
+    </w:pPr>
+    <w:tblPr>
+      <w:tblStyleRowBandSize w:val="1"/>
+      <w:tblStyleColBandSize w:val="1"/>
+      <w:tblInd w:w="0" w:type="dxa"/>
+      <w:tblBorders>
+        <w:top w:val="single" w:sz="4" w:space="0" w:color="92CDDC" w:themeColor="accent5" w:themeTint="99"/>
+        <w:left w:val="single" w:sz="4" w:space="0" w:color="92CDDC" w:themeColor="accent5" w:themeTint="99"/>
+        <w:bottom w:val="single" w:sz="4" w:space="0" w:color="92CDDC" w:themeColor="accent5" w:themeTint="99"/>
+        <w:right w:val="single" w:sz="4" w:space="0" w:color="92CDDC" w:themeColor="accent5" w:themeTint="99"/>
+        <w:insideH w:val="single" w:sz="4" w:space="0" w:color="92CDDC" w:themeColor="accent5" w:themeTint="99"/>
+        <w:insideV w:val="single" w:sz="4" w:space="0" w:color="92CDDC" w:themeColor="accent5" w:themeTint="99"/>
+      </w:tblBorders>
+      <w:tblCellMar>
+        <w:top w:w="0" w:type="dxa"/>
+        <w:left w:w="108" w:type="dxa"/>
+        <w:bottom w:w="0" w:type="dxa"/>
+        <w:right w:w="108" w:type="dxa"/>
+      </w:tblCellMar>
+    </w:tblPr>
+    <w:tblStylePr w:type="firstRow">
+      <w:rPr>
+        <w:b/>
+        <w:bCs/>
+        <w:color w:val="FFFFFF" w:themeColor="background1"/>
+      </w:rPr>
+      <w:tblPr/>
+      <w:tcPr>
+        <w:tcBorders>
+          <w:top w:val="single" w:sz="4" w:space="0" w:color="4BACC6" w:themeColor="accent5"/>
+          <w:left w:val="single" w:sz="4" w:space="0" w:color="4BACC6" w:themeColor="accent5"/>
+          <w:bottom w:val="single" w:sz="4" w:space="0" w:color="4BACC6" w:themeColor="accent5"/>
+          <w:right w:val="single" w:sz="4" w:space="0" w:color="4BACC6" w:themeColor="accent5"/>
+          <w:insideH w:val="nil"/>
+          <w:insideV w:val="nil"/>
+        </w:tcBorders>
+        <w:shd w:val="clear" w:color="auto" w:fill="4BACC6" w:themeFill="accent5"/>
+      </w:tcPr>
+    </w:tblStylePr>
+    <w:tblStylePr w:type="lastRow">
+      <w:rPr>
+        <w:b/>
+        <w:bCs/>
+      </w:rPr>
+      <w:tblPr/>
+      <w:tcPr>
+        <w:tcBorders>
+          <w:top w:val="double" w:sz="4" w:space="0" w:color="4BACC6" w:themeColor="accent5"/>
+        </w:tcBorders>
+      </w:tcPr>
+    </w:tblStylePr>
+    <w:tblStylePr w:type="firstCol">
+      <w:rPr>
+        <w:b/>
+        <w:bCs/>
+      </w:rPr>
+    </w:tblStylePr>
+    <w:tblStylePr w:type="lastCol">
+      <w:rPr>
+        <w:b/>
+        <w:bCs/>
+      </w:rPr>
+    </w:tblStylePr>
+    <w:tblStylePr w:type="band1Vert">
+      <w:tblPr/>
+      <w:tcPr>
+        <w:shd w:val="clear" w:color="auto" w:fill="DAEEF3" w:themeFill="accent5" w:themeFillTint="33"/>
+      </w:tcPr>
+    </w:tblStylePr>
+    <w:tblStylePr w:type="band1Horz">
+      <w:tblPr/>
+      <w:tcPr>
+        <w:shd w:val="clear" w:color="auto" w:fill="DAEEF3" w:themeFill="accent5" w:themeFillTint="33"/>
+      </w:tcPr>
+    </w:tblStylePr>
+  </w:style>
 </w:styles>
 </file>
 
@@ -17600,7 +18080,7 @@
 </file>
 
 <file path=customXml/itemProps2.xml><?xml version="1.0" encoding="utf-8"?>
-<ds:datastoreItem xmlns:ds="http://schemas.openxmlformats.org/officeDocument/2006/customXml" ds:itemID="{92C036FC-F7D4-44AE-A5F8-54B7C71493B1}">
+<ds:datastoreItem xmlns:ds="http://schemas.openxmlformats.org/officeDocument/2006/customXml" ds:itemID="{5A19EA55-0AAB-491E-844D-A2C355089B0B}">
   <ds:schemaRefs>
     <ds:schemaRef ds:uri="http://schemas.openxmlformats.org/officeDocument/2006/bibliography"/>
   </ds:schemaRefs>

</xml_diff>